<commit_message>
Ready to send to Scott
</commit_message>
<xml_diff>
--- a/W2R_manuscript_4 jdp edits.docx
+++ b/W2R_manuscript_4 jdp edits.docx
@@ -450,7 +450,41 @@
         <w:t xml:space="preserve"> </w:t>
       </w:r>
       <w:r>
-        <w:t>To develop a model to predict age- and anthropometry-specific preferred transition cadences in individuals 6-20 years old.</w:t>
+        <w:t xml:space="preserve">To develop a model to predict </w:t>
+      </w:r>
+      <w:ins w:id="0" w:author="DoD_Admin" w:date="2019-04-19T11:18:00Z">
+        <w:r>
+          <w:t xml:space="preserve">the cadences at which </w:t>
+        </w:r>
+      </w:ins>
+      <w:ins w:id="1" w:author="DoD_Admin" w:date="2019-04-19T11:19:00Z">
+        <w:r>
+          <w:t xml:space="preserve">individuals 6-20 years old </w:t>
+        </w:r>
+        <w:r>
+          <w:t xml:space="preserve">will be walking </w:t>
+        </w:r>
+      </w:ins>
+      <w:ins w:id="2" w:author="DoD_Admin" w:date="2019-04-19T11:20:00Z">
+        <w:r>
+          <w:t xml:space="preserve">or running </w:t>
+        </w:r>
+      </w:ins>
+      <w:ins w:id="3" w:author="DoD_Admin" w:date="2019-04-19T11:19:00Z">
+        <w:r>
+          <w:t xml:space="preserve">using </w:t>
+        </w:r>
+      </w:ins>
+      <w:r>
+        <w:t>age- and anthropometry-specific preferred transition cadences</w:t>
+      </w:r>
+      <w:del w:id="4" w:author="DoD_Admin" w:date="2019-04-19T11:19:00Z">
+        <w:r>
+          <w:delText xml:space="preserve"> in individuals 6-20 years old</w:delText>
+        </w:r>
+      </w:del>
+      <w:r>
+        <w:t>.</w:t>
       </w:r>
     </w:p>
     <w:p>
@@ -665,7 +699,6 @@
         <w:rPr>
           <w:b/>
         </w:rPr>
-        <w:lastRenderedPageBreak/>
         <w:t>Keywords</w:t>
       </w:r>
       <w:r>
@@ -2676,24 +2709,193 @@
         <w:pStyle w:val="CommentText"/>
         <w:spacing w:line="480" w:lineRule="auto"/>
         <w:rPr>
+          <w:ins w:id="5" w:author="DoD_Admin" w:date="2019-04-19T11:23:00Z"/>
           <w:sz w:val="24"/>
           <w:szCs w:val="24"/>
         </w:rPr>
       </w:pPr>
-      <w:r>
-        <w:rPr>
-          <w:sz w:val="24"/>
-          <w:szCs w:val="24"/>
-        </w:rPr>
-        <w:t>Regression models were developed using a set of independent variables after linear dependencies were removed. The dependent variable for all models was the participant</w:t>
-      </w:r>
-      <w:r>
-        <w:rPr>
-          <w:sz w:val="24"/>
-          <w:szCs w:val="24"/>
-        </w:rPr>
-        <w:t>’s</w:t>
-      </w:r>
+      <w:ins w:id="6" w:author="DoD_Admin" w:date="2019-04-19T11:15:00Z">
+        <w:r>
+          <w:rPr>
+            <w:sz w:val="24"/>
+            <w:szCs w:val="24"/>
+          </w:rPr>
+          <w:t>L</w:t>
+        </w:r>
+      </w:ins>
+      <w:ins w:id="7" w:author="DoD_Admin" w:date="2019-04-19T11:14:00Z">
+        <w:r>
+          <w:rPr>
+            <w:sz w:val="24"/>
+            <w:szCs w:val="24"/>
+          </w:rPr>
+          <w:t>ogistic r</w:t>
+        </w:r>
+      </w:ins>
+      <w:del w:id="8" w:author="DoD_Admin" w:date="2019-04-19T11:14:00Z">
+        <w:r>
+          <w:rPr>
+            <w:sz w:val="24"/>
+            <w:szCs w:val="24"/>
+          </w:rPr>
+          <w:delText>R</w:delText>
+        </w:r>
+      </w:del>
+      <w:r>
+        <w:rPr>
+          <w:sz w:val="24"/>
+          <w:szCs w:val="24"/>
+        </w:rPr>
+        <w:t>egression model</w:t>
+      </w:r>
+      <w:r>
+        <w:rPr>
+          <w:sz w:val="24"/>
+          <w:szCs w:val="24"/>
+        </w:rPr>
+        <w:t>s</w:t>
+      </w:r>
+      <w:r>
+        <w:rPr>
+          <w:sz w:val="24"/>
+          <w:szCs w:val="24"/>
+        </w:rPr>
+        <w:t xml:space="preserve"> w</w:t>
+      </w:r>
+      <w:r>
+        <w:rPr>
+          <w:sz w:val="24"/>
+          <w:szCs w:val="24"/>
+        </w:rPr>
+        <w:t>ere</w:t>
+      </w:r>
+      <w:r>
+        <w:rPr>
+          <w:sz w:val="24"/>
+          <w:szCs w:val="24"/>
+        </w:rPr>
+        <w:t xml:space="preserve"> developed using a set of independent variables after linear dependencies were removed. </w:t>
+      </w:r>
+      <w:ins w:id="9" w:author="DoD_Admin" w:date="2019-04-19T11:15:00Z">
+        <w:r>
+          <w:rPr>
+            <w:sz w:val="24"/>
+            <w:szCs w:val="24"/>
+          </w:rPr>
+          <w:t xml:space="preserve">The goal of logistic regression is to develop a model that accurately classifies an outcome into two groups. </w:t>
+        </w:r>
+      </w:ins>
+      <w:ins w:id="10" w:author="DoD_Admin" w:date="2019-04-19T11:16:00Z">
+        <w:r>
+          <w:rPr>
+            <w:sz w:val="24"/>
+            <w:szCs w:val="24"/>
+          </w:rPr>
+          <w:t xml:space="preserve"> In the case of this research, running and walking are the two outcomes to be classified and, as such, the dependent variable for these models.  </w:t>
+        </w:r>
+      </w:ins>
+    </w:p>
+    <w:p>
+      <w:pPr>
+        <w:pBdr>
+          <w:bottom w:val="single" w:sz="6" w:space="1" w:color="auto"/>
+        </w:pBdr>
+        <w:rPr>
+          <w:ins w:id="11" w:author="DoD_Admin" w:date="2019-04-19T11:23:00Z"/>
+        </w:rPr>
+      </w:pPr>
+      <w:ins w:id="12" w:author="DoD_Admin" w:date="2019-04-19T11:23:00Z">
+        <w:r>
+          <w:lastRenderedPageBreak/>
+          <w:t xml:space="preserve">The following model was built using the “purposeful selection” technique detailed in </w:t>
+        </w:r>
+      </w:ins>
+      <w:ins w:id="13" w:author="DoD_Admin" w:date="2019-04-19T11:39:00Z">
+        <w:r>
+          <w:t xml:space="preserve">“Applied Logistics Regression” </w:t>
+        </w:r>
+      </w:ins>
+      <w:customXmlInsRangeStart w:id="14" w:author="DoD_Admin" w:date="2019-04-19T11:39:00Z"/>
+      <w:sdt>
+        <w:sdtPr>
+          <w:id w:val="-632088579"/>
+          <w:citation/>
+        </w:sdtPr>
+        <w:sdtContent>
+          <w:customXmlInsRangeEnd w:id="14"/>
+          <w:ins w:id="15" w:author="DoD_Admin" w:date="2019-04-19T11:39:00Z">
+            <w:r>
+              <w:fldChar w:fldCharType="begin"/>
+            </w:r>
+            <w:r>
+              <w:instrText xml:space="preserve"> CITATION Hos13 \l 1033 </w:instrText>
+            </w:r>
+          </w:ins>
+          <w:r>
+            <w:fldChar w:fldCharType="separate"/>
+          </w:r>
+          <w:ins w:id="16" w:author="DoD_Admin" w:date="2019-04-19T11:39:00Z">
+            <w:r>
+              <w:rPr>
+                <w:noProof/>
+              </w:rPr>
+              <w:t>(Hosmer, Lemeshow, &amp; Sturdivant, 2013)</w:t>
+            </w:r>
+            <w:r>
+              <w:fldChar w:fldCharType="end"/>
+            </w:r>
+          </w:ins>
+          <w:customXmlInsRangeStart w:id="17" w:author="DoD_Admin" w:date="2019-04-19T11:39:00Z"/>
+        </w:sdtContent>
+      </w:sdt>
+      <w:customXmlInsRangeEnd w:id="17"/>
+    </w:p>
+    <w:p>
+      <w:pPr>
+        <w:pStyle w:val="CommentText"/>
+        <w:spacing w:line="480" w:lineRule="auto"/>
+        <w:rPr>
+          <w:sz w:val="24"/>
+          <w:szCs w:val="24"/>
+        </w:rPr>
+      </w:pPr>
+      <w:del w:id="18" w:author="DoD_Admin" w:date="2019-04-19T11:16:00Z">
+        <w:r>
+          <w:rPr>
+            <w:sz w:val="24"/>
+            <w:szCs w:val="24"/>
+          </w:rPr>
+          <w:delText>The dependent variable for all models was the participant</w:delText>
+        </w:r>
+        <w:r>
+          <w:rPr>
+            <w:sz w:val="24"/>
+            <w:szCs w:val="24"/>
+          </w:rPr>
+          <w:delText>’s</w:delText>
+        </w:r>
+        <w:r>
+          <w:rPr>
+            <w:sz w:val="24"/>
+            <w:szCs w:val="24"/>
+          </w:rPr>
+          <w:delText xml:space="preserve"> </w:delText>
+        </w:r>
+        <w:r>
+          <w:rPr>
+            <w:sz w:val="24"/>
+            <w:szCs w:val="24"/>
+          </w:rPr>
+          <w:delText>running</w:delText>
+        </w:r>
+        <w:r>
+          <w:rPr>
+            <w:sz w:val="24"/>
+            <w:szCs w:val="24"/>
+          </w:rPr>
+          <w:delText xml:space="preserve"> cadence.</w:delText>
+        </w:r>
+      </w:del>
       <w:r>
         <w:rPr>
           <w:sz w:val="24"/>
@@ -2701,275 +2903,262 @@
         </w:rPr>
         <w:t xml:space="preserve"> </w:t>
       </w:r>
-      <w:r>
-        <w:rPr>
-          <w:sz w:val="24"/>
-          <w:szCs w:val="24"/>
-        </w:rPr>
-        <w:t>running</w:t>
-      </w:r>
-      <w:r>
-        <w:rPr>
-          <w:sz w:val="24"/>
-          <w:szCs w:val="24"/>
-        </w:rPr>
-        <w:t xml:space="preserve"> cadence. The best subsets method of identifying the optimal model was </w:t>
-      </w:r>
-      <w:r>
-        <w:rPr>
-          <w:sz w:val="24"/>
-          <w:szCs w:val="24"/>
-        </w:rPr>
-        <w:t>ascertained</w:t>
-      </w:r>
-      <w:r>
-        <w:rPr>
-          <w:sz w:val="24"/>
-          <w:szCs w:val="24"/>
-        </w:rPr>
-        <w:t xml:space="preserve"> </w:t>
-      </w:r>
-      <w:r>
-        <w:rPr>
-          <w:sz w:val="24"/>
-          <w:szCs w:val="24"/>
-        </w:rPr>
-        <w:t>using the “leaps” package i</w:t>
-      </w:r>
-      <w:r>
-        <w:rPr>
-          <w:sz w:val="24"/>
-          <w:szCs w:val="24"/>
-        </w:rPr>
-        <w:t>n R</w:t>
-      </w:r>
-      <w:r>
-        <w:rPr>
-          <w:sz w:val="24"/>
-          <w:szCs w:val="24"/>
-        </w:rPr>
-        <w:t xml:space="preserve"> </w:t>
-      </w:r>
-      <w:r>
-        <w:rPr>
-          <w:sz w:val="24"/>
-          <w:szCs w:val="24"/>
-        </w:rPr>
-        <w:fldChar w:fldCharType="begin"/>
-      </w:r>
-      <w:r>
-        <w:rPr>
-          <w:sz w:val="24"/>
-          <w:szCs w:val="24"/>
-        </w:rPr>
-        <w:instrText xml:space="preserve"> ADDIN EN.CITE &lt;EndNote&gt;&lt;Cite&gt;&lt;Author&gt;R Core Team&lt;/Author&gt;&lt;Year&gt;2018&lt;/Year&gt;&lt;RecNum&gt;1382&lt;/RecNum&gt;&lt;DisplayText&gt;(R Core Team, 2018)&lt;/DisplayText&gt;&lt;record&gt;&lt;rec-number&gt;1382&lt;/rec-number&gt;&lt;foreign-keys&gt;&lt;key app="EN" db-id="9r5wswtfoa090betespprtz5vdwr0tt5222t" timestamp="1544194339"&gt;1382&lt;/key&gt;&lt;/foreign-keys&gt;&lt;ref-type name="Computer Program"&gt;9&lt;/ref-type&gt;&lt;contributors&gt;&lt;authors&gt;&lt;author&gt;R Core Team,&lt;/author&gt;&lt;/authors&gt;&lt;/contributors&gt;&lt;titles&gt;&lt;title&gt;R: A language and environment for statistical computing&lt;/title&gt;&lt;/titles&gt;&lt;dates&gt;&lt;year&gt;2018&lt;/year&gt;&lt;/dates&gt;&lt;pub-location&gt;Vienna, Austria&lt;/pub-location&gt;&lt;publisher&gt;R Foundation for Statistical Computing&lt;/publisher&gt;&lt;urls&gt;&lt;related-urls&gt;&lt;url&gt;https://www.R-project.org/.&lt;/url&gt;&lt;/related-urls&gt;&lt;/urls&gt;&lt;/record&gt;&lt;/Cite&gt;&lt;/EndNote&gt;</w:instrText>
-      </w:r>
-      <w:r>
-        <w:rPr>
-          <w:sz w:val="24"/>
-          <w:szCs w:val="24"/>
-        </w:rPr>
-        <w:fldChar w:fldCharType="separate"/>
-      </w:r>
-      <w:r>
-        <w:rPr>
-          <w:noProof/>
-          <w:sz w:val="24"/>
-          <w:szCs w:val="24"/>
-        </w:rPr>
-        <w:t>(R Core Team, 2018)</w:t>
-      </w:r>
-      <w:r>
-        <w:rPr>
-          <w:sz w:val="24"/>
-          <w:szCs w:val="24"/>
-        </w:rPr>
-        <w:fldChar w:fldCharType="end"/>
-      </w:r>
-      <w:r>
-        <w:rPr>
-          <w:sz w:val="24"/>
-          <w:szCs w:val="24"/>
-        </w:rPr>
-        <w:t xml:space="preserve"> </w:t>
-      </w:r>
-      <w:r>
-        <w:rPr>
-          <w:sz w:val="24"/>
-          <w:szCs w:val="24"/>
-        </w:rPr>
-        <w:t xml:space="preserve">. </w:t>
-      </w:r>
-      <w:r>
-        <w:rPr>
-          <w:sz w:val="24"/>
-          <w:szCs w:val="24"/>
-        </w:rPr>
-        <w:t xml:space="preserve">The </w:t>
-      </w:r>
-      <w:r>
-        <w:rPr>
-          <w:sz w:val="24"/>
-          <w:szCs w:val="24"/>
-        </w:rPr>
-        <w:t xml:space="preserve">leaps algorithm finds the “best” model </w:t>
-      </w:r>
-      <w:r>
-        <w:rPr>
-          <w:sz w:val="24"/>
-          <w:szCs w:val="24"/>
-        </w:rPr>
-        <w:t>based on</w:t>
-      </w:r>
-      <w:r>
-        <w:rPr>
-          <w:sz w:val="24"/>
-          <w:szCs w:val="24"/>
-        </w:rPr>
-        <w:t xml:space="preserve"> </w:t>
-      </w:r>
-      <w:r>
-        <w:rPr>
-          <w:sz w:val="24"/>
-          <w:szCs w:val="24"/>
-        </w:rPr>
-        <w:t>Akaike/</w:t>
-      </w:r>
-      <w:r>
-        <w:rPr>
-          <w:color w:val="222222"/>
-          <w:sz w:val="24"/>
-          <w:szCs w:val="24"/>
-          <w:shd w:val="clear" w:color="auto" w:fill="FFFFFF"/>
-        </w:rPr>
-        <w:t>Bayesian information criterion </w:t>
-      </w:r>
-      <w:r>
-        <w:rPr>
-          <w:sz w:val="24"/>
-          <w:szCs w:val="24"/>
-        </w:rPr>
-        <w:t>(</w:t>
-      </w:r>
-      <w:r>
-        <w:rPr>
-          <w:sz w:val="24"/>
-          <w:szCs w:val="24"/>
-        </w:rPr>
-        <w:t>AIC/BIC</w:t>
-      </w:r>
-      <w:r>
-        <w:rPr>
-          <w:sz w:val="24"/>
-          <w:szCs w:val="24"/>
-        </w:rPr>
-        <w:t>)</w:t>
-      </w:r>
-      <w:r>
-        <w:rPr>
-          <w:sz w:val="24"/>
-          <w:szCs w:val="24"/>
-        </w:rPr>
-        <w:t xml:space="preserve"> for each number of predictors</w:t>
-      </w:r>
-      <w:r>
-        <w:rPr>
-          <w:sz w:val="24"/>
-          <w:szCs w:val="24"/>
-        </w:rPr>
-        <w:t xml:space="preserve">, both independently (i.e., 1 factor) and </w:t>
-      </w:r>
-      <w:r>
-        <w:rPr>
-          <w:sz w:val="24"/>
-          <w:szCs w:val="24"/>
-        </w:rPr>
-        <w:lastRenderedPageBreak/>
-        <w:t>grouped (i.e., 2</w:t>
-      </w:r>
-      <w:r>
-        <w:rPr>
-          <w:sz w:val="24"/>
-          <w:szCs w:val="24"/>
-        </w:rPr>
-        <w:t>+</w:t>
-      </w:r>
-      <w:r>
-        <w:rPr>
-          <w:sz w:val="24"/>
-          <w:szCs w:val="24"/>
-        </w:rPr>
-        <w:t xml:space="preserve"> factors combined)</w:t>
-      </w:r>
-      <w:r>
-        <w:rPr>
-          <w:sz w:val="24"/>
-          <w:szCs w:val="24"/>
-        </w:rPr>
-        <w:t xml:space="preserve">. </w:t>
-      </w:r>
-      <w:r>
-        <w:rPr>
-          <w:sz w:val="24"/>
-          <w:szCs w:val="24"/>
-        </w:rPr>
-        <w:t xml:space="preserve">The leaps algorithm was used to compare regression models for every possible subset of factors, selecting the model with the lowest BIC. </w:t>
-      </w:r>
-      <w:r>
-        <w:rPr>
-          <w:sz w:val="24"/>
-          <w:szCs w:val="24"/>
-        </w:rPr>
-        <w:t xml:space="preserve">In addition, </w:t>
-      </w:r>
-      <w:r>
-        <w:rPr>
-          <w:rStyle w:val="CommentReference"/>
-          <w:sz w:val="24"/>
-          <w:szCs w:val="24"/>
-        </w:rPr>
-        <w:t>o</w:t>
-      </w:r>
-      <w:r>
-        <w:rPr>
-          <w:rStyle w:val="CommentReference"/>
-          <w:sz w:val="24"/>
-          <w:szCs w:val="24"/>
-        </w:rPr>
-        <w:t>ther model approaches</w:t>
-      </w:r>
-      <w:r>
-        <w:rPr>
-          <w:rStyle w:val="CommentReference"/>
-          <w:sz w:val="24"/>
-          <w:szCs w:val="24"/>
-        </w:rPr>
-        <w:t xml:space="preserve"> (i.e.,</w:t>
-      </w:r>
-      <w:r>
-        <w:rPr>
-          <w:rStyle w:val="CommentReference"/>
-          <w:sz w:val="24"/>
-          <w:szCs w:val="24"/>
-        </w:rPr>
-        <w:t xml:space="preserve"> Gaussian Mixture Models, k-means clustering approach, and regularization methods</w:t>
-      </w:r>
-      <w:r>
-        <w:rPr>
-          <w:rStyle w:val="CommentReference"/>
-          <w:sz w:val="24"/>
-          <w:szCs w:val="24"/>
-        </w:rPr>
-        <w:t>)</w:t>
-      </w:r>
-      <w:r>
-        <w:rPr>
-          <w:rStyle w:val="CommentReference"/>
-          <w:sz w:val="24"/>
-          <w:szCs w:val="24"/>
-        </w:rPr>
-        <w:t xml:space="preserve"> were also performed and compared to the regression model.</w:t>
-      </w:r>
+      <w:del w:id="19" w:author="DoD_Admin" w:date="2019-04-19T11:23:00Z">
+        <w:r>
+          <w:rPr>
+            <w:sz w:val="24"/>
+            <w:szCs w:val="24"/>
+          </w:rPr>
+          <w:delText xml:space="preserve">The best subsets method of identifying the optimal model was </w:delText>
+        </w:r>
+        <w:r>
+          <w:rPr>
+            <w:sz w:val="24"/>
+            <w:szCs w:val="24"/>
+          </w:rPr>
+          <w:delText>ascertained</w:delText>
+        </w:r>
+        <w:r>
+          <w:rPr>
+            <w:sz w:val="24"/>
+            <w:szCs w:val="24"/>
+          </w:rPr>
+          <w:delText xml:space="preserve"> </w:delText>
+        </w:r>
+        <w:r>
+          <w:rPr>
+            <w:sz w:val="24"/>
+            <w:szCs w:val="24"/>
+          </w:rPr>
+          <w:delText>using the “leaps” package i</w:delText>
+        </w:r>
+        <w:r>
+          <w:rPr>
+            <w:sz w:val="24"/>
+            <w:szCs w:val="24"/>
+          </w:rPr>
+          <w:delText>n R</w:delText>
+        </w:r>
+        <w:r>
+          <w:rPr>
+            <w:sz w:val="24"/>
+            <w:szCs w:val="24"/>
+          </w:rPr>
+          <w:delText xml:space="preserve"> </w:delText>
+        </w:r>
+        <w:r>
+          <w:rPr>
+            <w:sz w:val="24"/>
+            <w:szCs w:val="24"/>
+          </w:rPr>
+          <w:fldChar w:fldCharType="begin"/>
+        </w:r>
+        <w:r>
+          <w:rPr>
+            <w:sz w:val="24"/>
+            <w:szCs w:val="24"/>
+          </w:rPr>
+          <w:delInstrText xml:space="preserve"> ADDIN EN.CITE &lt;EndNote&gt;&lt;Cite&gt;&lt;Author&gt;R Core Team&lt;/Author&gt;&lt;Year&gt;2018&lt;/Year&gt;&lt;RecNum&gt;1382&lt;/RecNum&gt;&lt;DisplayText&gt;(R Core Team, 2018)&lt;/DisplayText&gt;&lt;record&gt;&lt;rec-number&gt;1382&lt;/rec-number&gt;&lt;foreign-keys&gt;&lt;key app="EN" db-id="9r5wswtfoa090betespprtz5vdwr0tt5222t" timestamp="1544194339"&gt;1382&lt;/key&gt;&lt;/foreign-keys&gt;&lt;ref-type name="Computer Program"&gt;9&lt;/ref-type&gt;&lt;contributors&gt;&lt;authors&gt;&lt;author&gt;R Core Team,&lt;/author&gt;&lt;/authors&gt;&lt;/contributors&gt;&lt;titles&gt;&lt;title&gt;R: A language and environment for statistical computing&lt;/title&gt;&lt;/titles&gt;&lt;dates&gt;&lt;year&gt;2018&lt;/year&gt;&lt;/dates&gt;&lt;pub-location&gt;Vienna, Austria&lt;/pub-location&gt;&lt;publisher&gt;R Foundation for Statistical Computing&lt;/publisher&gt;&lt;urls&gt;&lt;related-urls&gt;&lt;url&gt;https://www.R-project.org/.&lt;/url&gt;&lt;/related-urls&gt;&lt;/urls&gt;&lt;/record&gt;&lt;/Cite&gt;&lt;/EndNote&gt;</w:delInstrText>
+        </w:r>
+        <w:r>
+          <w:rPr>
+            <w:sz w:val="24"/>
+            <w:szCs w:val="24"/>
+          </w:rPr>
+          <w:fldChar w:fldCharType="separate"/>
+        </w:r>
+        <w:r>
+          <w:rPr>
+            <w:noProof/>
+            <w:sz w:val="24"/>
+            <w:szCs w:val="24"/>
+          </w:rPr>
+          <w:delText>(R Core Team, 2018)</w:delText>
+        </w:r>
+        <w:r>
+          <w:rPr>
+            <w:sz w:val="24"/>
+            <w:szCs w:val="24"/>
+          </w:rPr>
+          <w:fldChar w:fldCharType="end"/>
+        </w:r>
+        <w:r>
+          <w:rPr>
+            <w:sz w:val="24"/>
+            <w:szCs w:val="24"/>
+          </w:rPr>
+          <w:delText xml:space="preserve"> </w:delText>
+        </w:r>
+        <w:r>
+          <w:rPr>
+            <w:sz w:val="24"/>
+            <w:szCs w:val="24"/>
+          </w:rPr>
+          <w:delText xml:space="preserve">. </w:delText>
+        </w:r>
+        <w:r>
+          <w:rPr>
+            <w:sz w:val="24"/>
+            <w:szCs w:val="24"/>
+          </w:rPr>
+          <w:delText xml:space="preserve">The </w:delText>
+        </w:r>
+        <w:r>
+          <w:rPr>
+            <w:sz w:val="24"/>
+            <w:szCs w:val="24"/>
+          </w:rPr>
+          <w:delText xml:space="preserve">leaps algorithm finds the “best” model </w:delText>
+        </w:r>
+        <w:r>
+          <w:rPr>
+            <w:sz w:val="24"/>
+            <w:szCs w:val="24"/>
+          </w:rPr>
+          <w:delText>based on</w:delText>
+        </w:r>
+        <w:r>
+          <w:rPr>
+            <w:sz w:val="24"/>
+            <w:szCs w:val="24"/>
+          </w:rPr>
+          <w:delText xml:space="preserve"> </w:delText>
+        </w:r>
+        <w:r>
+          <w:rPr>
+            <w:sz w:val="24"/>
+            <w:szCs w:val="24"/>
+          </w:rPr>
+          <w:delText>Akaike/</w:delText>
+        </w:r>
+        <w:r>
+          <w:rPr>
+            <w:color w:val="222222"/>
+            <w:sz w:val="24"/>
+            <w:szCs w:val="24"/>
+            <w:shd w:val="clear" w:color="auto" w:fill="FFFFFF"/>
+          </w:rPr>
+          <w:delText>Bayesian information criterion </w:delText>
+        </w:r>
+        <w:r>
+          <w:rPr>
+            <w:sz w:val="24"/>
+            <w:szCs w:val="24"/>
+          </w:rPr>
+          <w:delText>(</w:delText>
+        </w:r>
+        <w:r>
+          <w:rPr>
+            <w:sz w:val="24"/>
+            <w:szCs w:val="24"/>
+          </w:rPr>
+          <w:delText>AIC/BIC</w:delText>
+        </w:r>
+        <w:r>
+          <w:rPr>
+            <w:sz w:val="24"/>
+            <w:szCs w:val="24"/>
+          </w:rPr>
+          <w:delText>)</w:delText>
+        </w:r>
+        <w:r>
+          <w:rPr>
+            <w:sz w:val="24"/>
+            <w:szCs w:val="24"/>
+          </w:rPr>
+          <w:delText xml:space="preserve"> for each number of predictors</w:delText>
+        </w:r>
+        <w:r>
+          <w:rPr>
+            <w:sz w:val="24"/>
+            <w:szCs w:val="24"/>
+          </w:rPr>
+          <w:delText>, both independently (i.e., 1 factor) and grouped (i.e., 2</w:delText>
+        </w:r>
+        <w:r>
+          <w:rPr>
+            <w:sz w:val="24"/>
+            <w:szCs w:val="24"/>
+          </w:rPr>
+          <w:delText>+</w:delText>
+        </w:r>
+        <w:r>
+          <w:rPr>
+            <w:sz w:val="24"/>
+            <w:szCs w:val="24"/>
+          </w:rPr>
+          <w:delText xml:space="preserve"> factors combined)</w:delText>
+        </w:r>
+        <w:r>
+          <w:rPr>
+            <w:sz w:val="24"/>
+            <w:szCs w:val="24"/>
+          </w:rPr>
+          <w:delText xml:space="preserve">. </w:delText>
+        </w:r>
+        <w:r>
+          <w:rPr>
+            <w:sz w:val="24"/>
+            <w:szCs w:val="24"/>
+          </w:rPr>
+          <w:delText xml:space="preserve">The leaps algorithm was used to compare regression models for every possible subset of factors, selecting the model with the lowest BIC. </w:delText>
+        </w:r>
+        <w:r>
+          <w:rPr>
+            <w:sz w:val="24"/>
+            <w:szCs w:val="24"/>
+          </w:rPr>
+          <w:delText xml:space="preserve">In addition, </w:delText>
+        </w:r>
+        <w:r>
+          <w:rPr>
+            <w:rStyle w:val="CommentReference"/>
+            <w:sz w:val="24"/>
+            <w:szCs w:val="24"/>
+          </w:rPr>
+          <w:delText>o</w:delText>
+        </w:r>
+        <w:r>
+          <w:rPr>
+            <w:rStyle w:val="CommentReference"/>
+            <w:sz w:val="24"/>
+            <w:szCs w:val="24"/>
+          </w:rPr>
+          <w:delText>ther model approaches</w:delText>
+        </w:r>
+        <w:r>
+          <w:rPr>
+            <w:rStyle w:val="CommentReference"/>
+            <w:sz w:val="24"/>
+            <w:szCs w:val="24"/>
+          </w:rPr>
+          <w:delText xml:space="preserve"> (i.e.,</w:delText>
+        </w:r>
+        <w:r>
+          <w:rPr>
+            <w:rStyle w:val="CommentReference"/>
+            <w:sz w:val="24"/>
+            <w:szCs w:val="24"/>
+          </w:rPr>
+          <w:delText xml:space="preserve"> Gaussian Mixture Models, k-means clustering approach, and regularization methods</w:delText>
+        </w:r>
+        <w:r>
+          <w:rPr>
+            <w:rStyle w:val="CommentReference"/>
+            <w:sz w:val="24"/>
+            <w:szCs w:val="24"/>
+          </w:rPr>
+          <w:delText>)</w:delText>
+        </w:r>
+        <w:r>
+          <w:rPr>
+            <w:rStyle w:val="CommentReference"/>
+            <w:sz w:val="24"/>
+            <w:szCs w:val="24"/>
+          </w:rPr>
+          <w:delText xml:space="preserve"> were also performed and compared to the regression model.</w:delText>
+        </w:r>
+      </w:del>
     </w:p>
     <w:p>
       <w:pPr>
@@ -3016,6 +3205,7 @@
           <w:rFonts w:ascii="Arial" w:hAnsi="Arial" w:cs="Arial"/>
           <w:sz w:val="24"/>
           <w:szCs w:val="24"/>
+          <w:highlight w:val="yellow"/>
         </w:rPr>
         <w:t>An R Shiny application was created in R</w:t>
       </w:r>
@@ -3024,6 +3214,7 @@
           <w:rFonts w:ascii="Arial" w:hAnsi="Arial" w:cs="Arial"/>
           <w:sz w:val="24"/>
           <w:szCs w:val="24"/>
+          <w:highlight w:val="yellow"/>
         </w:rPr>
         <w:t xml:space="preserve"> </w:t>
       </w:r>
@@ -3032,6 +3223,7 @@
           <w:rFonts w:ascii="Arial" w:hAnsi="Arial" w:cs="Arial"/>
           <w:sz w:val="24"/>
           <w:szCs w:val="24"/>
+          <w:highlight w:val="yellow"/>
         </w:rPr>
         <w:fldChar w:fldCharType="begin"/>
       </w:r>
@@ -3040,6 +3232,7 @@
           <w:rFonts w:ascii="Arial" w:hAnsi="Arial" w:cs="Arial"/>
           <w:sz w:val="24"/>
           <w:szCs w:val="24"/>
+          <w:highlight w:val="yellow"/>
         </w:rPr>
         <w:instrText xml:space="preserve"> ADDIN EN.CITE &lt;EndNote&gt;&lt;Cite&gt;&lt;Author&gt;R Core Team&lt;/Author&gt;&lt;Year&gt;2018&lt;/Year&gt;&lt;RecNum&gt;1382&lt;/RecNum&gt;&lt;DisplayText&gt;(R Core Team, 2018)&lt;/DisplayText&gt;&lt;record&gt;&lt;rec-number&gt;1382&lt;/rec-number&gt;&lt;foreign-keys&gt;&lt;key app="EN" db-id="9r5wswtfoa090betespprtz5vdwr0tt5222t" timestamp="1544194339"&gt;1382&lt;/key&gt;&lt;/foreign-keys&gt;&lt;ref-type name="Computer Program"&gt;9&lt;/ref-type&gt;&lt;contributors&gt;&lt;authors&gt;&lt;author&gt;R Core Team,&lt;/author&gt;&lt;/authors&gt;&lt;/contributors&gt;&lt;titles&gt;&lt;title&gt;R: A language and environment for statistical computing&lt;/title&gt;&lt;/titles&gt;&lt;dates&gt;&lt;year&gt;2018&lt;/year&gt;&lt;/dates&gt;&lt;pub-location&gt;Vienna, Austria&lt;/pub-location&gt;&lt;publisher&gt;R Foundation for Statistical Computing&lt;/publisher&gt;&lt;urls&gt;&lt;related-urls&gt;&lt;url&gt;https://www.R-project.org/.&lt;/url&gt;&lt;/related-urls&gt;&lt;/urls&gt;&lt;/record&gt;&lt;/Cite&gt;&lt;/EndNote&gt;</w:instrText>
       </w:r>
@@ -3048,6 +3241,7 @@
           <w:rFonts w:ascii="Arial" w:hAnsi="Arial" w:cs="Arial"/>
           <w:sz w:val="24"/>
           <w:szCs w:val="24"/>
+          <w:highlight w:val="yellow"/>
         </w:rPr>
         <w:fldChar w:fldCharType="separate"/>
       </w:r>
@@ -3057,6 +3251,7 @@
           <w:noProof/>
           <w:sz w:val="24"/>
           <w:szCs w:val="24"/>
+          <w:highlight w:val="yellow"/>
         </w:rPr>
         <w:t>(R Core Team, 2018)</w:t>
       </w:r>
@@ -3065,6 +3260,7 @@
           <w:rFonts w:ascii="Arial" w:hAnsi="Arial" w:cs="Arial"/>
           <w:sz w:val="24"/>
           <w:szCs w:val="24"/>
+          <w:highlight w:val="yellow"/>
         </w:rPr>
         <w:fldChar w:fldCharType="end"/>
       </w:r>
@@ -3073,38 +3269,25 @@
           <w:rFonts w:ascii="Arial" w:hAnsi="Arial" w:cs="Arial"/>
           <w:sz w:val="24"/>
           <w:szCs w:val="24"/>
-        </w:rPr>
-        <w:t xml:space="preserve"> to provide users with the </w:t>
-      </w:r>
-      <w:r>
-        <w:rPr>
-          <w:rFonts w:ascii="Arial" w:hAnsi="Arial" w:cs="Arial"/>
-          <w:sz w:val="24"/>
-          <w:szCs w:val="24"/>
-        </w:rPr>
-        <w:t xml:space="preserve">expected </w:t>
-      </w:r>
-      <w:r>
-        <w:rPr>
-          <w:rFonts w:ascii="Arial" w:hAnsi="Arial" w:cs="Arial"/>
-          <w:sz w:val="24"/>
-          <w:szCs w:val="24"/>
-        </w:rPr>
-        <w:t xml:space="preserve">cadence </w:t>
-      </w:r>
-      <w:r>
-        <w:rPr>
-          <w:rFonts w:ascii="Arial" w:hAnsi="Arial" w:cs="Arial"/>
-          <w:sz w:val="24"/>
-          <w:szCs w:val="24"/>
-        </w:rPr>
-        <w:t>at which a participant</w:t>
-      </w:r>
-      <w:r>
-        <w:rPr>
-          <w:rFonts w:ascii="Arial" w:hAnsi="Arial" w:cs="Arial"/>
-          <w:sz w:val="24"/>
-          <w:szCs w:val="24"/>
+          <w:highlight w:val="yellow"/>
+        </w:rPr>
+        <w:t xml:space="preserve"> to provide users with the</w:t>
+      </w:r>
+      <w:r>
+        <w:rPr>
+          <w:rFonts w:ascii="Arial" w:hAnsi="Arial" w:cs="Arial"/>
+          <w:sz w:val="24"/>
+          <w:szCs w:val="24"/>
+          <w:highlight w:val="yellow"/>
+        </w:rPr>
+        <w:t xml:space="preserve"> probability that a minor is walking or running</w:t>
+      </w:r>
+      <w:r>
+        <w:rPr>
+          <w:rFonts w:ascii="Arial" w:hAnsi="Arial" w:cs="Arial"/>
+          <w:sz w:val="24"/>
+          <w:szCs w:val="24"/>
+          <w:highlight w:val="yellow"/>
         </w:rPr>
         <w:t xml:space="preserve"> </w:t>
       </w:r>
@@ -3113,30 +3296,34 @@
           <w:rFonts w:ascii="Arial" w:hAnsi="Arial" w:cs="Arial"/>
           <w:sz w:val="24"/>
           <w:szCs w:val="24"/>
-        </w:rPr>
-        <w:t>is</w:t>
-      </w:r>
-      <w:r>
-        <w:rPr>
-          <w:rFonts w:ascii="Arial" w:hAnsi="Arial" w:cs="Arial"/>
-          <w:sz w:val="24"/>
-          <w:szCs w:val="24"/>
-        </w:rPr>
-        <w:t xml:space="preserve"> </w:t>
-      </w:r>
-      <w:r>
-        <w:rPr>
-          <w:rFonts w:ascii="Arial" w:hAnsi="Arial" w:cs="Arial"/>
-          <w:sz w:val="24"/>
-          <w:szCs w:val="24"/>
-        </w:rPr>
-        <w:t>running</w:t>
-      </w:r>
-      <w:r>
-        <w:rPr>
-          <w:rFonts w:ascii="Arial" w:hAnsi="Arial" w:cs="Arial"/>
-          <w:sz w:val="24"/>
-          <w:szCs w:val="24"/>
+          <w:highlight w:val="yellow"/>
+        </w:rPr>
+        <w:t xml:space="preserve">over a range of </w:t>
+      </w:r>
+      <w:r>
+        <w:rPr>
+          <w:rFonts w:ascii="Arial" w:hAnsi="Arial" w:cs="Arial"/>
+          <w:sz w:val="24"/>
+          <w:szCs w:val="24"/>
+          <w:highlight w:val="yellow"/>
+        </w:rPr>
+        <w:t>cadence</w:t>
+      </w:r>
+      <w:r>
+        <w:rPr>
+          <w:rFonts w:ascii="Arial" w:hAnsi="Arial" w:cs="Arial"/>
+          <w:sz w:val="24"/>
+          <w:szCs w:val="24"/>
+          <w:highlight w:val="yellow"/>
+        </w:rPr>
+        <w:t>s</w:t>
+      </w:r>
+      <w:r>
+        <w:rPr>
+          <w:rFonts w:ascii="Arial" w:hAnsi="Arial" w:cs="Arial"/>
+          <w:sz w:val="24"/>
+          <w:szCs w:val="24"/>
+          <w:highlight w:val="yellow"/>
         </w:rPr>
         <w:t>, given their individual-specific param</w:t>
       </w:r>
@@ -3145,6 +3332,7 @@
           <w:rFonts w:ascii="Arial" w:hAnsi="Arial" w:cs="Arial"/>
           <w:sz w:val="24"/>
           <w:szCs w:val="24"/>
+          <w:highlight w:val="yellow"/>
         </w:rPr>
         <w:t>e</w:t>
       </w:r>
@@ -3153,6 +3341,7 @@
           <w:rFonts w:ascii="Arial" w:hAnsi="Arial" w:cs="Arial"/>
           <w:sz w:val="24"/>
           <w:szCs w:val="24"/>
+          <w:highlight w:val="yellow"/>
         </w:rPr>
         <w:t>ters</w:t>
       </w:r>
@@ -3161,6 +3350,7 @@
           <w:rFonts w:ascii="Arial" w:hAnsi="Arial" w:cs="Arial"/>
           <w:sz w:val="24"/>
           <w:szCs w:val="24"/>
+          <w:highlight w:val="yellow"/>
         </w:rPr>
         <w:t>.</w:t>
       </w:r>
@@ -3370,12 +3560,12 @@
           <w:szCs w:val="24"/>
         </w:rPr>
       </w:pPr>
-      <w:commentRangeStart w:id="0"/>
-      <w:commentRangeStart w:id="1"/>
-      <w:commentRangeStart w:id="2"/>
-      <w:commentRangeStart w:id="3"/>
-      <w:commentRangeStart w:id="4"/>
-      <w:commentRangeStart w:id="5"/>
+      <w:commentRangeStart w:id="20"/>
+      <w:commentRangeStart w:id="21"/>
+      <w:commentRangeStart w:id="22"/>
+      <w:commentRangeStart w:id="23"/>
+      <w:commentRangeStart w:id="24"/>
+      <w:commentRangeStart w:id="25"/>
       <w:r>
         <w:rPr>
           <w:rFonts w:ascii="Arial" w:hAnsi="Arial" w:cs="Arial"/>
@@ -3384,10 +3574,11 @@
           <w:color w:val="auto"/>
           <w:sz w:val="24"/>
           <w:szCs w:val="24"/>
+          <w:highlight w:val="yellow"/>
         </w:rPr>
         <w:t>Table 1</w:t>
       </w:r>
-      <w:commentRangeEnd w:id="0"/>
+      <w:commentRangeEnd w:id="20"/>
       <w:r>
         <w:rPr>
           <w:rStyle w:val="CommentReference"/>
@@ -3397,10 +3588,11 @@
           <w:color w:val="auto"/>
           <w:sz w:val="24"/>
           <w:szCs w:val="24"/>
-        </w:rPr>
-        <w:commentReference w:id="0"/>
-      </w:r>
-      <w:commentRangeEnd w:id="1"/>
+          <w:highlight w:val="yellow"/>
+        </w:rPr>
+        <w:commentReference w:id="20"/>
+      </w:r>
+      <w:commentRangeEnd w:id="21"/>
       <w:r>
         <w:rPr>
           <w:rStyle w:val="CommentReference"/>
@@ -3410,10 +3602,11 @@
           <w:color w:val="auto"/>
           <w:sz w:val="24"/>
           <w:szCs w:val="24"/>
-        </w:rPr>
-        <w:commentReference w:id="1"/>
-      </w:r>
-      <w:commentRangeEnd w:id="2"/>
+          <w:highlight w:val="yellow"/>
+        </w:rPr>
+        <w:commentReference w:id="21"/>
+      </w:r>
+      <w:commentRangeEnd w:id="22"/>
       <w:r>
         <w:rPr>
           <w:rStyle w:val="CommentReference"/>
@@ -3423,10 +3616,11 @@
           <w:color w:val="auto"/>
           <w:sz w:val="24"/>
           <w:szCs w:val="24"/>
-        </w:rPr>
-        <w:commentReference w:id="2"/>
-      </w:r>
-      <w:commentRangeEnd w:id="3"/>
+          <w:highlight w:val="yellow"/>
+        </w:rPr>
+        <w:commentReference w:id="22"/>
+      </w:r>
+      <w:commentRangeEnd w:id="23"/>
       <w:r>
         <w:rPr>
           <w:rStyle w:val="CommentReference"/>
@@ -3434,10 +3628,11 @@
           <w:i w:val="0"/>
           <w:iCs w:val="0"/>
           <w:color w:val="auto"/>
-        </w:rPr>
-        <w:commentReference w:id="3"/>
-      </w:r>
-      <w:commentRangeEnd w:id="4"/>
+          <w:highlight w:val="yellow"/>
+        </w:rPr>
+        <w:commentReference w:id="23"/>
+      </w:r>
+      <w:commentRangeEnd w:id="24"/>
       <w:r>
         <w:rPr>
           <w:rStyle w:val="CommentReference"/>
@@ -3445,10 +3640,11 @@
           <w:i w:val="0"/>
           <w:iCs w:val="0"/>
           <w:color w:val="auto"/>
-        </w:rPr>
-        <w:commentReference w:id="4"/>
-      </w:r>
-      <w:commentRangeEnd w:id="5"/>
+          <w:highlight w:val="yellow"/>
+        </w:rPr>
+        <w:commentReference w:id="24"/>
+      </w:r>
+      <w:commentRangeEnd w:id="25"/>
       <w:r>
         <w:rPr>
           <w:rStyle w:val="CommentReference"/>
@@ -3456,8 +3652,9 @@
           <w:i w:val="0"/>
           <w:iCs w:val="0"/>
           <w:color w:val="auto"/>
-        </w:rPr>
-        <w:commentReference w:id="5"/>
+          <w:highlight w:val="yellow"/>
+        </w:rPr>
+        <w:commentReference w:id="25"/>
       </w:r>
       <w:r>
         <w:rPr>
@@ -3467,6 +3664,7 @@
           <w:color w:val="auto"/>
           <w:sz w:val="24"/>
           <w:szCs w:val="24"/>
+          <w:highlight w:val="yellow"/>
         </w:rPr>
         <w:t>:</w:t>
       </w:r>
@@ -3477,6 +3675,7 @@
           <w:color w:val="auto"/>
           <w:sz w:val="24"/>
           <w:szCs w:val="24"/>
+          <w:highlight w:val="yellow"/>
         </w:rPr>
         <w:t xml:space="preserve"> Subject characteristics.  Results are presented in mean </w:t>
       </w:r>
@@ -3486,6 +3685,7 @@
           <w:i w:val="0"/>
           <w:sz w:val="24"/>
           <w:szCs w:val="24"/>
+          <w:highlight w:val="yellow"/>
         </w:rPr>
         <w:t>± SD.</w:t>
       </w:r>
@@ -3630,12 +3830,36 @@
                 <w:rFonts w:ascii="Arial" w:hAnsi="Arial" w:cs="Arial"/>
               </w:rPr>
             </w:pPr>
+            <w:r>
+              <w:rPr>
+                <w:rFonts w:ascii="Arial" w:hAnsi="Arial" w:cs="Arial"/>
+              </w:rPr>
+              <w:t>12</w:t>
+            </w:r>
+            <w:r>
+              <w:rPr>
+                <w:rFonts w:ascii="Arial" w:hAnsi="Arial" w:cs="Arial"/>
+              </w:rPr>
+              <w:t xml:space="preserve"> – </w:t>
+            </w:r>
             <w:proofErr w:type="gramStart"/>
             <w:r>
               <w:rPr>
                 <w:rFonts w:ascii="Arial" w:hAnsi="Arial" w:cs="Arial"/>
               </w:rPr>
-              <w:t>12-14 year</w:t>
+              <w:t>14</w:t>
+            </w:r>
+            <w:r>
+              <w:rPr>
+                <w:rFonts w:ascii="Arial" w:hAnsi="Arial" w:cs="Arial"/>
+              </w:rPr>
+              <w:t xml:space="preserve"> </w:t>
+            </w:r>
+            <w:r>
+              <w:rPr>
+                <w:rFonts w:ascii="Arial" w:hAnsi="Arial" w:cs="Arial"/>
+              </w:rPr>
+              <w:t>year</w:t>
             </w:r>
             <w:proofErr w:type="gramEnd"/>
             <w:r>
@@ -3945,7 +4169,7 @@
               <w:rPr>
                 <w:rFonts w:ascii="Arial" w:hAnsi="Arial" w:cs="Arial"/>
               </w:rPr>
-              <w:t>10</w:t>
+              <w:t>2</w:t>
             </w:r>
           </w:p>
         </w:tc>
@@ -3966,19 +4190,7 @@
               <w:rPr>
                 <w:rFonts w:ascii="Arial" w:hAnsi="Arial" w:cs="Arial"/>
               </w:rPr>
-              <w:t xml:space="preserve">18.4 </w:t>
-            </w:r>
-            <w:r>
-              <w:rPr>
-                <w:rFonts w:ascii="Arial" w:hAnsi="Arial" w:cs="Arial"/>
-              </w:rPr>
-              <w:t>±</w:t>
-            </w:r>
-            <w:r>
-              <w:rPr>
-                <w:rFonts w:ascii="Arial" w:hAnsi="Arial" w:cs="Arial"/>
-              </w:rPr>
-              <w:t xml:space="preserve"> 4.79</w:t>
+              <w:t>18.4 ± 4.79</w:t>
             </w:r>
           </w:p>
         </w:tc>
@@ -3999,19 +4211,7 @@
               <w:rPr>
                 <w:rFonts w:ascii="Arial" w:hAnsi="Arial" w:cs="Arial"/>
               </w:rPr>
-              <w:t xml:space="preserve">151 </w:t>
-            </w:r>
-            <w:r>
-              <w:rPr>
-                <w:rFonts w:ascii="Arial" w:hAnsi="Arial" w:cs="Arial"/>
-              </w:rPr>
-              <w:t>±</w:t>
-            </w:r>
-            <w:r>
-              <w:rPr>
-                <w:rFonts w:ascii="Arial" w:hAnsi="Arial" w:cs="Arial"/>
-              </w:rPr>
-              <w:t xml:space="preserve"> 6.14</w:t>
+              <w:t>151 ± 6.14</w:t>
             </w:r>
           </w:p>
         </w:tc>
@@ -4032,7 +4232,7 @@
               <w:rPr>
                 <w:rFonts w:ascii="Arial" w:hAnsi="Arial" w:cs="Arial"/>
               </w:rPr>
-              <w:t>7</w:t>
+              <w:t>4</w:t>
             </w:r>
           </w:p>
         </w:tc>
@@ -4053,19 +4253,7 @@
               <w:rPr>
                 <w:rFonts w:ascii="Arial" w:hAnsi="Arial" w:cs="Arial"/>
               </w:rPr>
-              <w:t xml:space="preserve">21.8 </w:t>
-            </w:r>
-            <w:r>
-              <w:rPr>
-                <w:rFonts w:ascii="Arial" w:hAnsi="Arial" w:cs="Arial"/>
-              </w:rPr>
-              <w:t>±</w:t>
-            </w:r>
-            <w:r>
-              <w:rPr>
-                <w:rFonts w:ascii="Arial" w:hAnsi="Arial" w:cs="Arial"/>
-              </w:rPr>
-              <w:t xml:space="preserve"> 2.58</w:t>
+              <w:t>21.8 ± 2.58</w:t>
             </w:r>
           </w:p>
         </w:tc>
@@ -4086,19 +4274,7 @@
               <w:rPr>
                 <w:rFonts w:ascii="Arial" w:hAnsi="Arial" w:cs="Arial"/>
               </w:rPr>
-              <w:t xml:space="preserve">146 </w:t>
-            </w:r>
-            <w:r>
-              <w:rPr>
-                <w:rFonts w:ascii="Arial" w:hAnsi="Arial" w:cs="Arial"/>
-              </w:rPr>
-              <w:t>±</w:t>
-            </w:r>
-            <w:r>
-              <w:rPr>
-                <w:rFonts w:ascii="Arial" w:hAnsi="Arial" w:cs="Arial"/>
-              </w:rPr>
-              <w:t xml:space="preserve"> .971</w:t>
+              <w:t>146 ± .971</w:t>
             </w:r>
           </w:p>
         </w:tc>
@@ -4119,7 +4295,7 @@
               <w:rPr>
                 <w:rFonts w:ascii="Arial" w:hAnsi="Arial" w:cs="Arial"/>
               </w:rPr>
-              <w:t>12</w:t>
+              <w:t>7</w:t>
             </w:r>
           </w:p>
         </w:tc>
@@ -4232,7 +4408,7 @@
               <w:rPr>
                 <w:rFonts w:ascii="Arial" w:hAnsi="Arial" w:cs="Arial"/>
               </w:rPr>
-              <w:t>7</w:t>
+              <w:t>4</w:t>
             </w:r>
           </w:p>
         </w:tc>
@@ -4253,19 +4429,7 @@
               <w:rPr>
                 <w:rFonts w:ascii="Arial" w:hAnsi="Arial" w:cs="Arial"/>
               </w:rPr>
-              <w:t xml:space="preserve">15.8 </w:t>
-            </w:r>
-            <w:r>
-              <w:rPr>
-                <w:rFonts w:ascii="Arial" w:hAnsi="Arial" w:cs="Arial"/>
-              </w:rPr>
-              <w:t>±</w:t>
-            </w:r>
-            <w:r>
-              <w:rPr>
-                <w:rFonts w:ascii="Arial" w:hAnsi="Arial" w:cs="Arial"/>
-              </w:rPr>
-              <w:t xml:space="preserve"> 1.96</w:t>
+              <w:t>15.8 ± 1.96</w:t>
             </w:r>
           </w:p>
         </w:tc>
@@ -4286,19 +4450,7 @@
               <w:rPr>
                 <w:rFonts w:ascii="Arial" w:hAnsi="Arial" w:cs="Arial"/>
               </w:rPr>
-              <w:t xml:space="preserve">156 </w:t>
-            </w:r>
-            <w:r>
-              <w:rPr>
-                <w:rFonts w:ascii="Arial" w:hAnsi="Arial" w:cs="Arial"/>
-              </w:rPr>
-              <w:t>±</w:t>
-            </w:r>
-            <w:r>
-              <w:rPr>
-                <w:rFonts w:ascii="Arial" w:hAnsi="Arial" w:cs="Arial"/>
-              </w:rPr>
-              <w:t xml:space="preserve"> 5.52</w:t>
+              <w:t>156 ± 5.52</w:t>
             </w:r>
           </w:p>
         </w:tc>
@@ -4319,7 +4471,7 @@
               <w:rPr>
                 <w:rFonts w:ascii="Arial" w:hAnsi="Arial" w:cs="Arial"/>
               </w:rPr>
-              <w:t>12</w:t>
+              <w:t>3</w:t>
             </w:r>
           </w:p>
         </w:tc>
@@ -4340,19 +4492,7 @@
               <w:rPr>
                 <w:rFonts w:ascii="Arial" w:hAnsi="Arial" w:cs="Arial"/>
               </w:rPr>
-              <w:t xml:space="preserve">18.5 </w:t>
-            </w:r>
-            <w:r>
-              <w:rPr>
-                <w:rFonts w:ascii="Arial" w:hAnsi="Arial" w:cs="Arial"/>
-              </w:rPr>
-              <w:t>±</w:t>
-            </w:r>
-            <w:r>
-              <w:rPr>
-                <w:rFonts w:ascii="Arial" w:hAnsi="Arial" w:cs="Arial"/>
-              </w:rPr>
-              <w:t xml:space="preserve"> 2.84</w:t>
+              <w:t>18.5 ± 2.84</w:t>
             </w:r>
           </w:p>
         </w:tc>
@@ -4373,19 +4513,7 @@
               <w:rPr>
                 <w:rFonts w:ascii="Arial" w:hAnsi="Arial" w:cs="Arial"/>
               </w:rPr>
-              <w:t xml:space="preserve">147 </w:t>
-            </w:r>
-            <w:r>
-              <w:rPr>
-                <w:rFonts w:ascii="Arial" w:hAnsi="Arial" w:cs="Arial"/>
-              </w:rPr>
-              <w:t>±</w:t>
-            </w:r>
-            <w:r>
-              <w:rPr>
-                <w:rFonts w:ascii="Arial" w:hAnsi="Arial" w:cs="Arial"/>
-              </w:rPr>
-              <w:t xml:space="preserve"> 4.02</w:t>
+              <w:t>147 ± 4.02</w:t>
             </w:r>
           </w:p>
         </w:tc>
@@ -4406,7 +4534,7 @@
               <w:rPr>
                 <w:rFonts w:ascii="Arial" w:hAnsi="Arial" w:cs="Arial"/>
               </w:rPr>
-              <w:t>9</w:t>
+              <w:t>8</w:t>
             </w:r>
           </w:p>
         </w:tc>
@@ -5058,7 +5186,7 @@
               <w:rPr>
                 <w:rFonts w:ascii="Arial" w:hAnsi="Arial" w:cs="Arial"/>
               </w:rPr>
-              <w:t>12</w:t>
+              <w:t>9</w:t>
             </w:r>
           </w:p>
         </w:tc>
@@ -5303,7 +5431,7 @@
               <w:rPr>
                 <w:rFonts w:ascii="Arial" w:hAnsi="Arial" w:cs="Arial"/>
               </w:rPr>
-              <w:t>8</w:t>
+              <w:t>10</w:t>
             </w:r>
           </w:p>
         </w:tc>
@@ -5390,7 +5518,7 @@
               <w:rPr>
                 <w:rFonts w:ascii="Arial" w:hAnsi="Arial" w:cs="Arial"/>
               </w:rPr>
-              <w:t>8</w:t>
+              <w:t>12</w:t>
             </w:r>
           </w:p>
         </w:tc>
@@ -5594,17 +5722,7 @@
           <w:sz w:val="24"/>
           <w:szCs w:val="24"/>
         </w:rPr>
-        <w:t xml:space="preserve"> with BMI z-score. Waist circumference and BMI percentile were removed from consideration because weight is an easier and more practical measure for an individual to attain and because BMI z-score is a more rigorous repr</w:t>
-      </w:r>
-      <w:bookmarkStart w:id="6" w:name="_GoBack"/>
-      <w:bookmarkEnd w:id="6"/>
-      <w:r>
-        <w:rPr>
-          <w:rFonts w:ascii="Arial" w:hAnsi="Arial" w:cs="Arial"/>
-          <w:sz w:val="24"/>
-          <w:szCs w:val="24"/>
-        </w:rPr>
-        <w:t xml:space="preserve">esentation of a person’s BMI by accounting for age and </w:t>
+        <w:t xml:space="preserve"> with BMI z-score. Waist circumference and BMI percentile were removed from consideration because weight is an easier and more practical measure for an individual to attain and because BMI z-score is a more rigorous representation of a person’s BMI by accounting for age and </w:t>
       </w:r>
       <w:r>
         <w:rPr>
@@ -5671,6 +5789,74 @@
         </w:rPr>
         <w:t>.</w:t>
       </w:r>
+      <w:ins w:id="26" w:author="DoD_Admin" w:date="2019-04-19T12:58:00Z">
+        <w:r>
+          <w:rPr>
+            <w:rFonts w:ascii="Arial" w:hAnsi="Arial" w:cs="Arial"/>
+            <w:sz w:val="24"/>
+            <w:szCs w:val="24"/>
+          </w:rPr>
+          <w:t xml:space="preserve">  </w:t>
+        </w:r>
+        <w:r>
+          <w:rPr>
+            <w:rFonts w:ascii="Arial" w:hAnsi="Arial" w:cs="Arial"/>
+            <w:sz w:val="24"/>
+            <w:szCs w:val="24"/>
+          </w:rPr>
+          <w:t>Each study participant represents two observations in the training data</w:t>
+        </w:r>
+      </w:ins>
+      <w:ins w:id="27" w:author="DoD_Admin" w:date="2019-04-19T12:59:00Z">
+        <w:r>
+          <w:rPr>
+            <w:rFonts w:ascii="Arial" w:hAnsi="Arial" w:cs="Arial"/>
+            <w:sz w:val="24"/>
+            <w:szCs w:val="24"/>
+          </w:rPr>
+          <w:t>, one with t</w:t>
+        </w:r>
+      </w:ins>
+      <w:ins w:id="28" w:author="DoD_Admin" w:date="2019-04-19T12:58:00Z">
+        <w:r>
+          <w:rPr>
+            <w:rFonts w:ascii="Arial" w:hAnsi="Arial" w:cs="Arial"/>
+            <w:sz w:val="24"/>
+            <w:szCs w:val="24"/>
+          </w:rPr>
+          <w:t>he</w:t>
+        </w:r>
+      </w:ins>
+      <w:ins w:id="29" w:author="DoD_Admin" w:date="2019-04-19T12:59:00Z">
+        <w:r>
+          <w:rPr>
+            <w:rFonts w:ascii="Arial" w:hAnsi="Arial" w:cs="Arial"/>
+            <w:sz w:val="24"/>
+            <w:szCs w:val="24"/>
+          </w:rPr>
+          <w:t>ir last walking cadence and another with their first running cadence</w:t>
+        </w:r>
+      </w:ins>
+      <w:ins w:id="30" w:author="DoD_Admin" w:date="2019-04-19T13:15:00Z">
+        <w:r>
+          <w:rPr>
+            <w:rFonts w:ascii="Arial" w:hAnsi="Arial" w:cs="Arial"/>
+            <w:sz w:val="24"/>
+            <w:szCs w:val="24"/>
+          </w:rPr>
+          <w:t>, resulting in 138 total observations</w:t>
+        </w:r>
+      </w:ins>
+      <w:ins w:id="31" w:author="DoD_Admin" w:date="2019-04-19T12:59:00Z">
+        <w:r>
+          <w:rPr>
+            <w:rFonts w:ascii="Arial" w:hAnsi="Arial" w:cs="Arial"/>
+            <w:sz w:val="24"/>
+            <w:szCs w:val="24"/>
+          </w:rPr>
+          <w:t xml:space="preserve">. </w:t>
+        </w:r>
+      </w:ins>
     </w:p>
     <w:p>
       <w:pPr>
@@ -5708,6 +5894,7 @@
           <w:sz w:val="24"/>
           <w:szCs w:val="24"/>
         </w:rPr>
+        <w:lastRenderedPageBreak/>
         <w:t>Table 2</w:t>
       </w:r>
       <w:r>
@@ -5969,7 +6156,6 @@
                 <w:sz w:val="24"/>
                 <w:szCs w:val="24"/>
               </w:rPr>
-              <w:lastRenderedPageBreak/>
               <w:t>Weight (kg)</w:t>
             </w:r>
           </w:p>
@@ -6379,7 +6565,7 @@
                 <w:szCs w:val="24"/>
               </w:rPr>
             </w:pPr>
-            <w:commentRangeStart w:id="7"/>
+            <w:commentRangeStart w:id="32"/>
             <w:r>
               <w:rPr>
                 <w:rFonts w:ascii="Arial" w:hAnsi="Arial" w:cs="Arial"/>
@@ -6388,14 +6574,73 @@
               </w:rPr>
               <w:t>Measured using bioelectrical impedance</w:t>
             </w:r>
-            <w:commentRangeEnd w:id="7"/>
+            <w:commentRangeEnd w:id="32"/>
             <w:r>
               <w:rPr>
                 <w:rStyle w:val="CommentReference"/>
                 <w:rFonts w:ascii="Arial" w:hAnsi="Arial" w:cs="Arial"/>
               </w:rPr>
-              <w:commentReference w:id="7"/>
-            </w:r>
+              <w:commentReference w:id="32"/>
+            </w:r>
+          </w:p>
+        </w:tc>
+      </w:tr>
+      <w:tr>
+        <w:trPr>
+          <w:ins w:id="33" w:author="DoD_Admin" w:date="2019-04-19T12:03:00Z"/>
+        </w:trPr>
+        <w:tc>
+          <w:tcPr>
+            <w:tcW w:w="4675" w:type="dxa"/>
+          </w:tcPr>
+          <w:p>
+            <w:pPr>
+              <w:pStyle w:val="PlainText"/>
+              <w:spacing w:line="276" w:lineRule="auto"/>
+              <w:rPr>
+                <w:ins w:id="34" w:author="DoD_Admin" w:date="2019-04-19T12:03:00Z"/>
+                <w:rFonts w:ascii="Arial" w:hAnsi="Arial" w:cs="Arial"/>
+                <w:sz w:val="24"/>
+                <w:szCs w:val="24"/>
+              </w:rPr>
+            </w:pPr>
+            <w:ins w:id="35" w:author="DoD_Admin" w:date="2019-04-19T12:03:00Z">
+              <w:r>
+                <w:rPr>
+                  <w:rFonts w:ascii="Arial" w:hAnsi="Arial" w:cs="Arial"/>
+                  <w:sz w:val="24"/>
+                  <w:szCs w:val="24"/>
+                </w:rPr>
+                <w:t>Cadence (steps per minute)</w:t>
+              </w:r>
+            </w:ins>
+          </w:p>
+        </w:tc>
+        <w:tc>
+          <w:tcPr>
+            <w:tcW w:w="4675" w:type="dxa"/>
+          </w:tcPr>
+          <w:p>
+            <w:pPr>
+              <w:pStyle w:val="PlainText"/>
+              <w:spacing w:line="276" w:lineRule="auto"/>
+              <w:rPr>
+                <w:ins w:id="36" w:author="DoD_Admin" w:date="2019-04-19T12:03:00Z"/>
+                <w:rFonts w:ascii="Arial" w:hAnsi="Arial" w:cs="Arial"/>
+                <w:sz w:val="24"/>
+                <w:szCs w:val="24"/>
+              </w:rPr>
+            </w:pPr>
+            <w:ins w:id="37" w:author="DoD_Admin" w:date="2019-04-19T12:03:00Z">
+              <w:r>
+                <w:rPr>
+                  <w:rFonts w:ascii="Arial" w:hAnsi="Arial" w:cs="Arial"/>
+                  <w:sz w:val="24"/>
+                  <w:szCs w:val="24"/>
+                </w:rPr>
+                <w:t>Current step cadence</w:t>
+              </w:r>
+            </w:ins>
           </w:p>
         </w:tc>
       </w:tr>
@@ -6452,44 +6697,174 @@
           <w:szCs w:val="24"/>
         </w:rPr>
       </w:pPr>
-      <w:r>
-        <w:rPr>
-          <w:rFonts w:ascii="Arial" w:hAnsi="Arial" w:cs="Arial"/>
-          <w:sz w:val="24"/>
-          <w:szCs w:val="24"/>
-        </w:rPr>
-        <w:t xml:space="preserve">After comparing regression models for every possible subset of factors, the leaps algorithm </w:t>
-      </w:r>
-      <w:r>
-        <w:rPr>
-          <w:rFonts w:ascii="Arial" w:hAnsi="Arial" w:cs="Arial"/>
-          <w:sz w:val="24"/>
-          <w:szCs w:val="24"/>
-        </w:rPr>
-        <w:t>produced the following</w:t>
-      </w:r>
-      <w:r>
-        <w:rPr>
-          <w:rFonts w:ascii="Arial" w:hAnsi="Arial" w:cs="Arial"/>
-          <w:sz w:val="24"/>
-          <w:szCs w:val="24"/>
-        </w:rPr>
-        <w:t xml:space="preserve"> </w:t>
-      </w:r>
-      <w:commentRangeStart w:id="8"/>
-      <w:commentRangeStart w:id="9"/>
-      <w:commentRangeStart w:id="10"/>
-      <w:commentRangeStart w:id="11"/>
-      <w:commentRangeStart w:id="12"/>
-      <w:r>
-        <w:rPr>
-          <w:rFonts w:ascii="Arial" w:hAnsi="Arial" w:cs="Arial"/>
-          <w:sz w:val="24"/>
-          <w:szCs w:val="24"/>
-        </w:rPr>
-        <w:t>optimal regression model:</w:t>
-      </w:r>
-      <w:commentRangeEnd w:id="8"/>
+      <w:del w:id="38" w:author="DoD_Admin" w:date="2019-04-19T12:05:00Z">
+        <w:r>
+          <w:rPr>
+            <w:rFonts w:ascii="Arial" w:hAnsi="Arial" w:cs="Arial"/>
+            <w:sz w:val="24"/>
+            <w:szCs w:val="24"/>
+          </w:rPr>
+          <w:delText xml:space="preserve">After comparing regression models for every possible subset of factors, the leaps algorithm </w:delText>
+        </w:r>
+        <w:r>
+          <w:rPr>
+            <w:rFonts w:ascii="Arial" w:hAnsi="Arial" w:cs="Arial"/>
+            <w:sz w:val="24"/>
+            <w:szCs w:val="24"/>
+          </w:rPr>
+          <w:delText>produced the following</w:delText>
+        </w:r>
+        <w:r>
+          <w:rPr>
+            <w:rFonts w:ascii="Arial" w:hAnsi="Arial" w:cs="Arial"/>
+            <w:sz w:val="24"/>
+            <w:szCs w:val="24"/>
+          </w:rPr>
+          <w:delText xml:space="preserve"> </w:delText>
+        </w:r>
+      </w:del>
+      <w:commentRangeStart w:id="39"/>
+      <w:commentRangeStart w:id="40"/>
+      <w:commentRangeStart w:id="41"/>
+      <w:commentRangeStart w:id="42"/>
+      <w:commentRangeStart w:id="43"/>
+      <w:del w:id="44" w:author="DoD_Admin" w:date="2019-04-19T12:04:00Z">
+        <w:r>
+          <w:rPr>
+            <w:rFonts w:ascii="Arial" w:hAnsi="Arial" w:cs="Arial"/>
+            <w:sz w:val="24"/>
+            <w:szCs w:val="24"/>
+          </w:rPr>
+          <w:delText xml:space="preserve">optimal </w:delText>
+        </w:r>
+      </w:del>
+      <w:ins w:id="45" w:author="DoD_Admin" w:date="2019-04-19T13:16:00Z">
+        <w:r>
+          <w:rPr>
+            <w:rFonts w:ascii="Arial" w:hAnsi="Arial" w:cs="Arial"/>
+            <w:sz w:val="24"/>
+            <w:szCs w:val="24"/>
+          </w:rPr>
+          <w:t>U</w:t>
+        </w:r>
+      </w:ins>
+      <w:ins w:id="46" w:author="DoD_Admin" w:date="2019-04-19T13:00:00Z">
+        <w:r>
+          <w:rPr>
+            <w:rFonts w:ascii="Arial" w:hAnsi="Arial" w:cs="Arial"/>
+            <w:sz w:val="24"/>
+            <w:szCs w:val="24"/>
+          </w:rPr>
+          <w:t xml:space="preserve">sing the 138 training observations and the </w:t>
+        </w:r>
+      </w:ins>
+      <w:ins w:id="47" w:author="DoD_Admin" w:date="2019-04-19T13:01:00Z">
+        <w:r>
+          <w:rPr>
+            <w:rFonts w:ascii="Arial" w:hAnsi="Arial" w:cs="Arial"/>
+            <w:sz w:val="24"/>
+            <w:szCs w:val="24"/>
+          </w:rPr>
+          <w:t xml:space="preserve">“purposeful selection” </w:t>
+        </w:r>
+      </w:ins>
+      <w:ins w:id="48" w:author="DoD_Admin" w:date="2019-04-19T13:16:00Z">
+        <w:r>
+          <w:rPr>
+            <w:rFonts w:ascii="Arial" w:hAnsi="Arial" w:cs="Arial"/>
+            <w:sz w:val="24"/>
+            <w:szCs w:val="24"/>
+          </w:rPr>
+          <w:t>model-building technique</w:t>
+        </w:r>
+      </w:ins>
+      <w:ins w:id="49" w:author="DoD_Admin" w:date="2019-04-19T13:01:00Z">
+        <w:r>
+          <w:rPr>
+            <w:rFonts w:ascii="Arial" w:hAnsi="Arial" w:cs="Arial"/>
+            <w:sz w:val="24"/>
+            <w:szCs w:val="24"/>
+          </w:rPr>
+          <w:t>, t</w:t>
+        </w:r>
+      </w:ins>
+      <w:ins w:id="50" w:author="DoD_Admin" w:date="2019-04-19T12:05:00Z">
+        <w:r>
+          <w:rPr>
+            <w:rFonts w:ascii="Arial" w:hAnsi="Arial" w:cs="Arial"/>
+            <w:sz w:val="24"/>
+            <w:szCs w:val="24"/>
+          </w:rPr>
+          <w:t>he final</w:t>
+        </w:r>
+      </w:ins>
+      <w:ins w:id="51" w:author="DoD_Admin" w:date="2019-04-19T13:17:00Z">
+        <w:r>
+          <w:rPr>
+            <w:rFonts w:ascii="Arial" w:hAnsi="Arial" w:cs="Arial"/>
+            <w:sz w:val="24"/>
+            <w:szCs w:val="24"/>
+          </w:rPr>
+          <w:t xml:space="preserve"> logistic</w:t>
+        </w:r>
+      </w:ins>
+      <w:ins w:id="52" w:author="DoD_Admin" w:date="2019-04-19T12:05:00Z">
+        <w:r>
+          <w:rPr>
+            <w:rFonts w:ascii="Arial" w:hAnsi="Arial" w:cs="Arial"/>
+            <w:sz w:val="24"/>
+            <w:szCs w:val="24"/>
+          </w:rPr>
+          <w:t xml:space="preserve"> </w:t>
+        </w:r>
+      </w:ins>
+      <w:r>
+        <w:rPr>
+          <w:rFonts w:ascii="Arial" w:hAnsi="Arial" w:cs="Arial"/>
+          <w:sz w:val="24"/>
+          <w:szCs w:val="24"/>
+        </w:rPr>
+        <w:t>regression model</w:t>
+      </w:r>
+      <w:ins w:id="53" w:author="DoD_Admin" w:date="2019-04-19T12:05:00Z">
+        <w:r>
+          <w:rPr>
+            <w:rFonts w:ascii="Arial" w:hAnsi="Arial" w:cs="Arial"/>
+            <w:sz w:val="24"/>
+            <w:szCs w:val="24"/>
+          </w:rPr>
+          <w:t xml:space="preserve"> </w:t>
+        </w:r>
+      </w:ins>
+      <w:ins w:id="54" w:author="DoD_Admin" w:date="2019-04-19T13:17:00Z">
+        <w:r>
+          <w:rPr>
+            <w:rFonts w:ascii="Arial" w:hAnsi="Arial" w:cs="Arial"/>
+            <w:sz w:val="24"/>
+            <w:szCs w:val="24"/>
+          </w:rPr>
+          <w:t xml:space="preserve">is </w:t>
+        </w:r>
+      </w:ins>
+      <w:ins w:id="55" w:author="DoD_Admin" w:date="2019-04-19T12:05:00Z">
+        <w:r>
+          <w:rPr>
+            <w:rFonts w:ascii="Arial" w:hAnsi="Arial" w:cs="Arial"/>
+            <w:sz w:val="24"/>
+            <w:szCs w:val="24"/>
+          </w:rPr>
+          <w:t>the following</w:t>
+        </w:r>
+      </w:ins>
+      <w:r>
+        <w:rPr>
+          <w:rFonts w:ascii="Arial" w:hAnsi="Arial" w:cs="Arial"/>
+          <w:sz w:val="24"/>
+          <w:szCs w:val="24"/>
+        </w:rPr>
+        <w:t>:</w:t>
+      </w:r>
+      <w:commentRangeEnd w:id="39"/>
       <w:r>
         <w:rPr>
           <w:rStyle w:val="CommentReference"/>
@@ -6497,9 +6872,9 @@
           <w:sz w:val="24"/>
           <w:szCs w:val="24"/>
         </w:rPr>
-        <w:commentReference w:id="8"/>
-      </w:r>
-      <w:commentRangeEnd w:id="9"/>
+        <w:commentReference w:id="39"/>
+      </w:r>
+      <w:commentRangeEnd w:id="40"/>
       <w:r>
         <w:rPr>
           <w:rStyle w:val="CommentReference"/>
@@ -6507,9 +6882,9 @@
           <w:sz w:val="24"/>
           <w:szCs w:val="24"/>
         </w:rPr>
-        <w:commentReference w:id="9"/>
-      </w:r>
-      <w:commentRangeEnd w:id="10"/>
+        <w:commentReference w:id="40"/>
+      </w:r>
+      <w:commentRangeEnd w:id="41"/>
       <w:r>
         <w:rPr>
           <w:rStyle w:val="CommentReference"/>
@@ -6517,96 +6892,711 @@
           <w:sz w:val="24"/>
           <w:szCs w:val="24"/>
         </w:rPr>
-        <w:commentReference w:id="10"/>
-      </w:r>
-      <w:commentRangeEnd w:id="11"/>
+        <w:commentReference w:id="41"/>
+      </w:r>
+      <w:commentRangeEnd w:id="42"/>
       <w:r>
         <w:rPr>
           <w:rStyle w:val="CommentReference"/>
           <w:rFonts w:ascii="Arial" w:hAnsi="Arial" w:cs="Arial"/>
         </w:rPr>
-        <w:commentReference w:id="11"/>
-      </w:r>
-      <w:commentRangeEnd w:id="12"/>
+        <w:commentReference w:id="42"/>
+      </w:r>
+      <w:commentRangeEnd w:id="43"/>
       <w:r>
         <w:rPr>
           <w:rStyle w:val="CommentReference"/>
           <w:rFonts w:ascii="Arial" w:hAnsi="Arial" w:cs="Arial"/>
         </w:rPr>
-        <w:commentReference w:id="12"/>
-      </w:r>
-    </w:p>
-    <w:p>
+        <w:commentReference w:id="43"/>
+      </w:r>
+    </w:p>
+    <w:p>
+      <w:pPr>
+        <w:pBdr>
+          <w:bottom w:val="single" w:sz="6" w:space="1" w:color="auto"/>
+        </w:pBdr>
+        <w:rPr>
+          <w:ins w:id="56" w:author="DoD_Admin" w:date="2019-04-19T13:02:00Z"/>
+          <w:rFonts w:eastAsiaTheme="minorEastAsia"/>
+        </w:rPr>
+      </w:pPr>
       <m:oMathPara>
         <m:oMath>
           <m:r>
-            <m:rPr>
-              <m:nor/>
-            </m:rPr>
-            <m:t>PTC</m:t>
+            <w:ins w:id="57" w:author="DoD_Admin" w:date="2019-04-19T12:01:00Z">
+              <w:rPr>
+                <w:rFonts w:ascii="Cambria Math" w:eastAsiaTheme="minorEastAsia" w:hAnsi="Cambria Math"/>
+              </w:rPr>
+              <m:t>l</m:t>
+            </w:ins>
           </m:r>
           <m:r>
-            <w:rPr>
-              <w:rFonts w:ascii="Cambria Math" w:hAnsi="Cambria Math"/>
-            </w:rPr>
-            <m:t>=255.29-[1.16*</m:t>
+            <w:ins w:id="58" w:author="DoD_Admin" w:date="2019-04-19T12:01:00Z">
+              <w:rPr>
+                <w:rFonts w:ascii="Cambria Math" w:hAnsi="Cambria Math"/>
+              </w:rPr>
+              <m:t>og</m:t>
+            </w:ins>
           </m:r>
+          <m:d>
+            <m:dPr>
+              <m:ctrlPr>
+                <w:ins w:id="59" w:author="DoD_Admin" w:date="2019-04-19T12:01:00Z">
+                  <w:rPr>
+                    <w:rFonts w:ascii="Cambria Math" w:hAnsi="Cambria Math"/>
+                    <w:i/>
+                  </w:rPr>
+                </w:ins>
+              </m:ctrlPr>
+            </m:dPr>
+            <m:e>
+              <m:f>
+                <m:fPr>
+                  <m:ctrlPr>
+                    <w:ins w:id="60" w:author="DoD_Admin" w:date="2019-04-19T12:01:00Z">
+                      <w:rPr>
+                        <w:rFonts w:ascii="Cambria Math" w:hAnsi="Cambria Math"/>
+                        <w:i/>
+                      </w:rPr>
+                    </w:ins>
+                  </m:ctrlPr>
+                </m:fPr>
+                <m:num>
+                  <m:r>
+                    <w:ins w:id="61" w:author="DoD_Admin" w:date="2019-04-19T12:01:00Z">
+                      <w:rPr>
+                        <w:rFonts w:ascii="Cambria Math" w:hAnsi="Cambria Math"/>
+                      </w:rPr>
+                      <m:t>p</m:t>
+                    </w:ins>
+                  </m:r>
+                  <m:d>
+                    <m:dPr>
+                      <m:ctrlPr>
+                        <w:ins w:id="62" w:author="DoD_Admin" w:date="2019-04-19T12:01:00Z">
+                          <w:rPr>
+                            <w:rFonts w:ascii="Cambria Math" w:hAnsi="Cambria Math"/>
+                            <w:i/>
+                          </w:rPr>
+                        </w:ins>
+                      </m:ctrlPr>
+                    </m:dPr>
+                    <m:e>
+                      <m:r>
+                        <w:ins w:id="63" w:author="DoD_Admin" w:date="2019-04-19T12:01:00Z">
+                          <w:rPr>
+                            <w:rFonts w:ascii="Cambria Math" w:hAnsi="Cambria Math"/>
+                          </w:rPr>
+                          <m:t>run</m:t>
+                        </w:ins>
+                      </m:r>
+                    </m:e>
+                  </m:d>
+                </m:num>
+                <m:den>
+                  <m:r>
+                    <w:ins w:id="64" w:author="DoD_Admin" w:date="2019-04-19T12:01:00Z">
+                      <w:rPr>
+                        <w:rFonts w:ascii="Cambria Math" w:hAnsi="Cambria Math"/>
+                      </w:rPr>
+                      <m:t>p</m:t>
+                    </w:ins>
+                  </m:r>
+                  <m:d>
+                    <m:dPr>
+                      <m:ctrlPr>
+                        <w:ins w:id="65" w:author="DoD_Admin" w:date="2019-04-19T12:01:00Z">
+                          <w:rPr>
+                            <w:rFonts w:ascii="Cambria Math" w:hAnsi="Cambria Math"/>
+                            <w:i/>
+                          </w:rPr>
+                        </w:ins>
+                      </m:ctrlPr>
+                    </m:dPr>
+                    <m:e>
+                      <m:r>
+                        <w:ins w:id="66" w:author="DoD_Admin" w:date="2019-04-19T12:01:00Z">
+                          <w:rPr>
+                            <w:rFonts w:ascii="Cambria Math" w:hAnsi="Cambria Math"/>
+                          </w:rPr>
+                          <m:t>walk</m:t>
+                        </w:ins>
+                      </m:r>
+                    </m:e>
+                  </m:d>
+                </m:den>
+              </m:f>
+            </m:e>
+          </m:d>
           <m:r>
-            <m:rPr>
-              <m:nor/>
-            </m:rPr>
-            <m:t>Age]</m:t>
+            <w:ins w:id="67" w:author="DoD_Admin" w:date="2019-04-19T12:01:00Z">
+              <w:rPr>
+                <w:rFonts w:ascii="Cambria Math" w:hAnsi="Cambria Math"/>
+              </w:rPr>
+              <m:t>=-140.5617+.9804</m:t>
+            </w:ins>
           </m:r>
+          <m:d>
+            <m:dPr>
+              <m:ctrlPr>
+                <w:ins w:id="68" w:author="DoD_Admin" w:date="2019-04-19T12:01:00Z">
+                  <w:rPr>
+                    <w:rFonts w:ascii="Cambria Math" w:hAnsi="Cambria Math"/>
+                    <w:i/>
+                  </w:rPr>
+                </w:ins>
+              </m:ctrlPr>
+            </m:dPr>
+            <m:e>
+              <m:r>
+                <w:ins w:id="69" w:author="DoD_Admin" w:date="2019-04-19T12:01:00Z">
+                  <w:rPr>
+                    <w:rFonts w:ascii="Cambria Math" w:hAnsi="Cambria Math"/>
+                  </w:rPr>
+                  <m:t>Age</m:t>
+                </w:ins>
+              </m:r>
+            </m:e>
+          </m:d>
           <m:r>
-            <w:rPr>
-              <w:rFonts w:ascii="Cambria Math" w:hAnsi="Cambria Math"/>
-            </w:rPr>
-            <m:t>-[0.67*</m:t>
+            <w:ins w:id="70" w:author="DoD_Admin" w:date="2019-04-19T12:01:00Z">
+              <w:rPr>
+                <w:rFonts w:ascii="Cambria Math" w:hAnsi="Cambria Math"/>
+              </w:rPr>
+              <m:t>+.3170</m:t>
+            </w:ins>
           </m:r>
+          <m:d>
+            <m:dPr>
+              <m:ctrlPr>
+                <w:ins w:id="71" w:author="DoD_Admin" w:date="2019-04-19T12:01:00Z">
+                  <w:rPr>
+                    <w:rFonts w:ascii="Cambria Math" w:hAnsi="Cambria Math"/>
+                    <w:i/>
+                  </w:rPr>
+                </w:ins>
+              </m:ctrlPr>
+            </m:dPr>
+            <m:e>
+              <m:r>
+                <w:ins w:id="72" w:author="DoD_Admin" w:date="2019-04-19T12:01:00Z">
+                  <w:rPr>
+                    <w:rFonts w:ascii="Cambria Math" w:hAnsi="Cambria Math"/>
+                  </w:rPr>
+                  <m:t>Height</m:t>
+                </w:ins>
+              </m:r>
+            </m:e>
+          </m:d>
           <m:r>
-            <m:rPr>
-              <m:nor/>
-            </m:rPr>
-            <m:t>Height]</m:t>
+            <w:ins w:id="73" w:author="DoD_Admin" w:date="2019-04-19T12:01:00Z">
+              <w:rPr>
+                <w:rFonts w:ascii="Cambria Math" w:hAnsi="Cambria Math"/>
+              </w:rPr>
+              <m:t>-.3620</m:t>
+            </w:ins>
           </m:r>
+          <m:d>
+            <m:dPr>
+              <m:ctrlPr>
+                <w:ins w:id="74" w:author="DoD_Admin" w:date="2019-04-19T12:01:00Z">
+                  <w:rPr>
+                    <w:rFonts w:ascii="Cambria Math" w:hAnsi="Cambria Math"/>
+                    <w:i/>
+                  </w:rPr>
+                </w:ins>
+              </m:ctrlPr>
+            </m:dPr>
+            <m:e>
+              <m:r>
+                <w:ins w:id="75" w:author="DoD_Admin" w:date="2019-04-19T12:01:00Z">
+                  <w:rPr>
+                    <w:rFonts w:ascii="Cambria Math" w:hAnsi="Cambria Math"/>
+                  </w:rPr>
+                  <m:t>Weight</m:t>
+                </w:ins>
+              </m:r>
+            </m:e>
+          </m:d>
           <m:r>
-            <w:rPr>
-              <w:rFonts w:ascii="Cambria Math" w:hAnsi="Cambria Math"/>
-            </w:rPr>
-            <m:t>+[0.50*</m:t>
+            <w:ins w:id="76" w:author="DoD_Admin" w:date="2019-04-19T12:01:00Z">
+              <w:rPr>
+                <w:rFonts w:ascii="Cambria Math" w:hAnsi="Cambria Math"/>
+              </w:rPr>
+              <m:t>+4.4953</m:t>
+            </w:ins>
           </m:r>
+          <m:d>
+            <m:dPr>
+              <m:ctrlPr>
+                <w:ins w:id="77" w:author="DoD_Admin" w:date="2019-04-19T12:01:00Z">
+                  <w:rPr>
+                    <w:rFonts w:ascii="Cambria Math" w:hAnsi="Cambria Math"/>
+                    <w:i/>
+                  </w:rPr>
+                </w:ins>
+              </m:ctrlPr>
+            </m:dPr>
+            <m:e>
+              <m:r>
+                <w:ins w:id="78" w:author="DoD_Admin" w:date="2019-04-19T12:01:00Z">
+                  <w:rPr>
+                    <w:rFonts w:ascii="Cambria Math" w:hAnsi="Cambria Math"/>
+                  </w:rPr>
+                  <m:t>BMIz</m:t>
+                </w:ins>
+              </m:r>
+            </m:e>
+          </m:d>
           <m:r>
-            <m:rPr>
-              <m:nor/>
-            </m:rPr>
-            <m:t>Weight]</m:t>
-          </m:r>
-          <m:r>
-            <w:rPr>
-              <w:rFonts w:ascii="Cambria Math" w:hAnsi="Cambria Math"/>
-            </w:rPr>
-            <m:t>-[5.68*</m:t>
-          </m:r>
-          <m:r>
-            <m:rPr>
-              <m:nor/>
-            </m:rPr>
-            <m:t>BMIz]</m:t>
+            <w:ins w:id="79" w:author="DoD_Admin" w:date="2019-04-19T12:01:00Z">
+              <w:rPr>
+                <w:rFonts w:ascii="Cambria Math" w:hAnsi="Cambria Math"/>
+              </w:rPr>
+              <m:t>+.6575(Cadence)</m:t>
+            </w:ins>
           </m:r>
         </m:oMath>
       </m:oMathPara>
     </w:p>
     <w:p>
       <w:pPr>
-        <w:pStyle w:val="PlainText"/>
-        <w:spacing w:line="480" w:lineRule="auto"/>
-        <w:rPr>
-          <w:rFonts w:ascii="Arial" w:hAnsi="Arial" w:cs="Arial"/>
-          <w:b/>
-          <w:sz w:val="24"/>
-          <w:szCs w:val="24"/>
+        <w:pBdr>
+          <w:bottom w:val="single" w:sz="6" w:space="1" w:color="auto"/>
+        </w:pBdr>
+        <w:rPr>
+          <w:ins w:id="80" w:author="DoD_Admin" w:date="2019-04-19T12:01:00Z"/>
+          <w:rFonts w:eastAsiaTheme="minorEastAsia"/>
         </w:rPr>
       </w:pPr>
+      <w:ins w:id="81" w:author="DoD_Admin" w:date="2019-04-19T13:02:00Z">
+        <w:r>
+          <w:rPr>
+            <w:rFonts w:eastAsiaTheme="minorEastAsia"/>
+          </w:rPr>
+          <w:t>These</w:t>
+        </w:r>
+      </w:ins>
+      <w:ins w:id="82" w:author="DoD_Admin" w:date="2019-04-19T13:08:00Z">
+        <w:r>
+          <w:rPr>
+            <w:rFonts w:eastAsiaTheme="minorEastAsia"/>
+          </w:rPr>
+          <w:t xml:space="preserve"> coefficients</w:t>
+        </w:r>
+      </w:ins>
+      <w:ins w:id="83" w:author="DoD_Admin" w:date="2019-04-19T13:02:00Z">
+        <w:r>
+          <w:rPr>
+            <w:rFonts w:eastAsiaTheme="minorEastAsia"/>
+          </w:rPr>
+          <w:t xml:space="preserve"> </w:t>
+        </w:r>
+      </w:ins>
+      <w:ins w:id="84" w:author="DoD_Admin" w:date="2019-04-19T13:03:00Z">
+        <w:r>
+          <w:rPr>
+            <w:rFonts w:eastAsiaTheme="minorEastAsia"/>
+          </w:rPr>
+          <w:t xml:space="preserve">represent a change in the </w:t>
+        </w:r>
+        <w:proofErr w:type="spellStart"/>
+        <w:r>
+          <w:rPr>
+            <w:rFonts w:eastAsiaTheme="minorEastAsia"/>
+          </w:rPr>
+          <w:t>log</w:t>
+        </w:r>
+        <w:proofErr w:type="spellEnd"/>
+        <w:r>
+          <w:rPr>
+            <w:rFonts w:eastAsiaTheme="minorEastAsia"/>
+          </w:rPr>
+          <w:t xml:space="preserve"> odds</w:t>
+        </w:r>
+      </w:ins>
+      <w:ins w:id="85" w:author="DoD_Admin" w:date="2019-04-19T13:17:00Z">
+        <w:r>
+          <w:rPr>
+            <w:rFonts w:eastAsiaTheme="minorEastAsia"/>
+          </w:rPr>
+          <w:t xml:space="preserve"> of being in a running state</w:t>
+        </w:r>
+      </w:ins>
+      <w:ins w:id="86" w:author="DoD_Admin" w:date="2019-04-19T13:08:00Z">
+        <w:r>
+          <w:rPr>
+            <w:rFonts w:eastAsiaTheme="minorEastAsia"/>
+          </w:rPr>
+          <w:t>.</w:t>
+        </w:r>
+        <w:r>
+          <w:rPr>
+            <w:rFonts w:eastAsiaTheme="minorEastAsia"/>
+          </w:rPr>
+          <w:t xml:space="preserve">  </w:t>
+        </w:r>
+      </w:ins>
+      <w:ins w:id="87" w:author="DoD_Admin" w:date="2019-04-19T13:09:00Z">
+        <w:r>
+          <w:rPr>
+            <w:rFonts w:eastAsiaTheme="minorEastAsia"/>
+          </w:rPr>
+          <w:t>A</w:t>
+        </w:r>
+      </w:ins>
+      <w:ins w:id="88" w:author="DoD_Admin" w:date="2019-04-19T13:08:00Z">
+        <w:r>
+          <w:rPr>
+            <w:rFonts w:eastAsiaTheme="minorEastAsia"/>
+          </w:rPr>
+          <w:t xml:space="preserve">s age, height, </w:t>
+        </w:r>
+      </w:ins>
+      <w:proofErr w:type="spellStart"/>
+      <w:ins w:id="89" w:author="DoD_Admin" w:date="2019-04-19T13:09:00Z">
+        <w:r>
+          <w:rPr>
+            <w:rFonts w:eastAsiaTheme="minorEastAsia"/>
+          </w:rPr>
+          <w:t>BMI</w:t>
+        </w:r>
+      </w:ins>
+      <w:ins w:id="90" w:author="DoD_Admin" w:date="2019-04-19T13:08:00Z">
+        <w:r>
+          <w:rPr>
+            <w:rFonts w:eastAsiaTheme="minorEastAsia"/>
+          </w:rPr>
+          <w:t>z</w:t>
+        </w:r>
+        <w:proofErr w:type="spellEnd"/>
+        <w:r>
+          <w:rPr>
+            <w:rFonts w:eastAsiaTheme="minorEastAsia"/>
+          </w:rPr>
+          <w:t>, and cadence increase, the</w:t>
+        </w:r>
+      </w:ins>
+      <w:ins w:id="91" w:author="DoD_Admin" w:date="2019-04-19T13:18:00Z">
+        <w:r>
+          <w:rPr>
+            <w:rFonts w:eastAsiaTheme="minorEastAsia"/>
+          </w:rPr>
+          <w:t xml:space="preserve"> probability</w:t>
+        </w:r>
+        <w:r>
+          <w:rPr>
+            <w:rFonts w:eastAsiaTheme="minorEastAsia"/>
+          </w:rPr>
+          <w:t xml:space="preserve"> of that person being in a </w:t>
+        </w:r>
+        <w:r>
+          <w:rPr>
+            <w:rFonts w:eastAsiaTheme="minorEastAsia"/>
+          </w:rPr>
+          <w:lastRenderedPageBreak/>
+          <w:t xml:space="preserve">running state </w:t>
+        </w:r>
+        <w:proofErr w:type="spellStart"/>
+        <w:r>
+          <w:rPr>
+            <w:rFonts w:eastAsiaTheme="minorEastAsia"/>
+          </w:rPr>
+          <w:t>increaes</w:t>
+        </w:r>
+      </w:ins>
+      <w:proofErr w:type="spellEnd"/>
+      <w:ins w:id="92" w:author="DoD_Admin" w:date="2019-04-19T13:08:00Z">
+        <w:r>
+          <w:rPr>
+            <w:rFonts w:eastAsiaTheme="minorEastAsia"/>
+          </w:rPr>
+          <w:t xml:space="preserve">.  The opposite is true for weight (due to the sign of the coefficient).  </w:t>
+        </w:r>
+      </w:ins>
+      <w:commentRangeStart w:id="93"/>
+      <w:ins w:id="94" w:author="DoD_Admin" w:date="2019-04-19T13:11:00Z">
+        <w:r>
+          <w:rPr>
+            <w:rFonts w:eastAsiaTheme="minorEastAsia"/>
+          </w:rPr>
+          <w:t xml:space="preserve">10-fold cross validation </w:t>
+        </w:r>
+      </w:ins>
+      <w:commentRangeEnd w:id="93"/>
+      <w:ins w:id="95" w:author="DoD_Admin" w:date="2019-04-19T13:18:00Z">
+        <w:r>
+          <w:rPr>
+            <w:rStyle w:val="CommentReference"/>
+          </w:rPr>
+          <w:commentReference w:id="93"/>
+        </w:r>
+      </w:ins>
+      <w:ins w:id="96" w:author="DoD_Admin" w:date="2019-04-19T13:11:00Z">
+        <w:r>
+          <w:rPr>
+            <w:rFonts w:eastAsiaTheme="minorEastAsia"/>
+          </w:rPr>
+          <w:t>was performed with a</w:t>
+        </w:r>
+      </w:ins>
+      <w:ins w:id="97" w:author="DoD_Admin" w:date="2019-04-19T13:12:00Z">
+        <w:r>
+          <w:rPr>
+            <w:rFonts w:eastAsiaTheme="minorEastAsia"/>
+          </w:rPr>
+          <w:t xml:space="preserve"> prediction accuracy of 0.974</w:t>
+        </w:r>
+      </w:ins>
+      <w:ins w:id="98" w:author="DoD_Admin" w:date="2019-04-19T13:13:00Z">
+        <w:r>
+          <w:rPr>
+            <w:rFonts w:eastAsiaTheme="minorEastAsia"/>
+          </w:rPr>
+          <w:t xml:space="preserve">, showing that this model does accurately predict gait classification.  This is not a surprising result because the average </w:t>
+        </w:r>
+      </w:ins>
+      <w:ins w:id="99" w:author="DoD_Admin" w:date="2019-04-19T13:20:00Z">
+        <w:r>
+          <w:rPr>
+            <w:rFonts w:eastAsiaTheme="minorEastAsia"/>
+          </w:rPr>
+          <w:t>gap</w:t>
+        </w:r>
+      </w:ins>
+      <w:ins w:id="100" w:author="DoD_Admin" w:date="2019-04-19T13:13:00Z">
+        <w:r>
+          <w:rPr>
+            <w:rFonts w:eastAsiaTheme="minorEastAsia"/>
+          </w:rPr>
+          <w:t xml:space="preserve"> </w:t>
+        </w:r>
+      </w:ins>
+      <w:ins w:id="101" w:author="DoD_Admin" w:date="2019-04-19T13:14:00Z">
+        <w:r>
+          <w:rPr>
+            <w:rFonts w:eastAsiaTheme="minorEastAsia"/>
+          </w:rPr>
+          <w:t>from last walk cadence to first run cadence in the participants was</w:t>
+        </w:r>
+      </w:ins>
+      <w:ins w:id="102" w:author="DoD_Admin" w:date="2019-04-19T13:21:00Z">
+        <w:r>
+          <w:rPr>
+            <w:rFonts w:eastAsiaTheme="minorEastAsia"/>
+          </w:rPr>
+          <w:t xml:space="preserve"> 24.4 steps per minute, making classification much </w:t>
+        </w:r>
+        <w:commentRangeStart w:id="103"/>
+        <w:r>
+          <w:rPr>
+            <w:rFonts w:eastAsiaTheme="minorEastAsia"/>
+          </w:rPr>
+          <w:t>easier</w:t>
+        </w:r>
+        <w:commentRangeEnd w:id="103"/>
+        <w:r>
+          <w:rPr>
+            <w:rStyle w:val="CommentReference"/>
+          </w:rPr>
+          <w:commentReference w:id="103"/>
+        </w:r>
+        <w:r>
+          <w:rPr>
+            <w:rFonts w:eastAsiaTheme="minorEastAsia"/>
+          </w:rPr>
+          <w:t>.</w:t>
+        </w:r>
+      </w:ins>
+      <w:ins w:id="104" w:author="DoD_Admin" w:date="2019-04-19T13:14:00Z">
+        <w:r>
+          <w:rPr>
+            <w:rFonts w:eastAsiaTheme="minorEastAsia"/>
+          </w:rPr>
+          <w:t xml:space="preserve"> </w:t>
+        </w:r>
+      </w:ins>
+      <w:ins w:id="105" w:author="DoD_Admin" w:date="2019-04-19T13:11:00Z">
+        <w:r>
+          <w:rPr>
+            <w:rFonts w:eastAsiaTheme="minorEastAsia"/>
+          </w:rPr>
+          <w:t xml:space="preserve"> </w:t>
+        </w:r>
+      </w:ins>
+      <w:ins w:id="106" w:author="DoD_Admin" w:date="2019-04-19T13:23:00Z">
+        <w:r>
+          <w:rPr>
+            <w:rFonts w:eastAsiaTheme="minorEastAsia"/>
+          </w:rPr>
+          <w:t>To de</w:t>
+        </w:r>
+      </w:ins>
+      <w:ins w:id="107" w:author="DoD_Admin" w:date="2019-04-19T13:24:00Z">
+        <w:r>
+          <w:rPr>
+            <w:rFonts w:eastAsiaTheme="minorEastAsia"/>
+          </w:rPr>
+          <w:t>termine</w:t>
+        </w:r>
+      </w:ins>
+      <w:ins w:id="108" w:author="DoD_Admin" w:date="2019-04-19T13:25:00Z">
+        <w:r>
+          <w:rPr>
+            <w:rFonts w:eastAsiaTheme="minorEastAsia"/>
+          </w:rPr>
+          <w:t xml:space="preserve"> </w:t>
+        </w:r>
+      </w:ins>
+      <w:ins w:id="109" w:author="DoD_Admin" w:date="2019-04-19T14:50:00Z">
+        <w:r>
+          <w:rPr>
+            <w:rFonts w:eastAsiaTheme="minorEastAsia"/>
+          </w:rPr>
+          <w:t>PTC</w:t>
+        </w:r>
+      </w:ins>
+      <w:ins w:id="110" w:author="DoD_Admin" w:date="2019-04-19T13:25:00Z">
+        <w:r>
+          <w:rPr>
+            <w:rFonts w:eastAsiaTheme="minorEastAsia"/>
+          </w:rPr>
+          <w:t xml:space="preserve">, we found the cadence at which the </w:t>
+        </w:r>
+      </w:ins>
+      <w:ins w:id="111" w:author="DoD_Admin" w:date="2019-04-19T14:50:00Z">
+        <w:r>
+          <w:rPr>
+            <w:rFonts w:eastAsiaTheme="minorEastAsia"/>
+          </w:rPr>
+          <w:t xml:space="preserve">model is most uncertain as to the </w:t>
+        </w:r>
+      </w:ins>
+      <w:ins w:id="112" w:author="DoD_Admin" w:date="2019-04-19T14:51:00Z">
+        <w:r>
+          <w:rPr>
+            <w:rFonts w:eastAsiaTheme="minorEastAsia"/>
+          </w:rPr>
+          <w:t xml:space="preserve">gait classification; this is where the </w:t>
+        </w:r>
+      </w:ins>
+      <w:ins w:id="113" w:author="DoD_Admin" w:date="2019-04-19T13:25:00Z">
+        <w:r>
+          <w:rPr>
+            <w:rFonts w:eastAsiaTheme="minorEastAsia"/>
+          </w:rPr>
+          <w:t xml:space="preserve">probability of running </w:t>
+        </w:r>
+      </w:ins>
+      <w:ins w:id="114" w:author="DoD_Admin" w:date="2019-04-19T13:26:00Z">
+        <w:r>
+          <w:rPr>
+            <w:rFonts w:eastAsiaTheme="minorEastAsia"/>
+          </w:rPr>
+          <w:t xml:space="preserve">and </w:t>
+        </w:r>
+      </w:ins>
+      <w:ins w:id="115" w:author="DoD_Admin" w:date="2019-04-19T13:25:00Z">
+        <w:r>
+          <w:rPr>
+            <w:rFonts w:eastAsiaTheme="minorEastAsia"/>
+          </w:rPr>
+          <w:t>walking was 0.5</w:t>
+        </w:r>
+      </w:ins>
+      <w:ins w:id="116" w:author="DoD_Admin" w:date="2019-04-19T13:26:00Z">
+        <w:r>
+          <w:rPr>
+            <w:rFonts w:eastAsiaTheme="minorEastAsia"/>
+          </w:rPr>
+          <w:t xml:space="preserve">. </w:t>
+        </w:r>
+      </w:ins>
+    </w:p>
+    <w:p>
+      <w:pPr>
+        <w:rPr>
+          <w:del w:id="117" w:author="DoD_Admin" w:date="2019-04-19T12:01:00Z"/>
+          <w:rFonts w:eastAsiaTheme="minorEastAsia"/>
+        </w:rPr>
+      </w:pPr>
+      <m:oMathPara>
+        <m:oMath>
+          <m:r>
+            <w:del w:id="118" w:author="DoD_Admin" w:date="2019-04-19T12:01:00Z">
+              <m:rPr>
+                <m:nor/>
+              </m:rPr>
+              <m:t>PTC</m:t>
+            </w:del>
+          </m:r>
+          <m:r>
+            <w:del w:id="119" w:author="DoD_Admin" w:date="2019-04-19T12:01:00Z">
+              <w:rPr>
+                <w:rFonts w:ascii="Cambria Math" w:hAnsi="Cambria Math"/>
+              </w:rPr>
+              <m:t>=255.29-[1.16*</m:t>
+            </w:del>
+          </m:r>
+          <m:r>
+            <w:del w:id="120" w:author="DoD_Admin" w:date="2019-04-19T12:01:00Z">
+              <m:rPr>
+                <m:nor/>
+              </m:rPr>
+              <m:t>Age]</m:t>
+            </w:del>
+          </m:r>
+          <m:r>
+            <w:del w:id="121" w:author="DoD_Admin" w:date="2019-04-19T12:01:00Z">
+              <w:rPr>
+                <w:rFonts w:ascii="Cambria Math" w:hAnsi="Cambria Math"/>
+              </w:rPr>
+              <m:t>-[0.67*</m:t>
+            </w:del>
+          </m:r>
+          <m:r>
+            <w:del w:id="122" w:author="DoD_Admin" w:date="2019-04-19T12:01:00Z">
+              <m:rPr>
+                <m:nor/>
+              </m:rPr>
+              <m:t>Height]</m:t>
+            </w:del>
+          </m:r>
+          <m:r>
+            <w:del w:id="123" w:author="DoD_Admin" w:date="2019-04-19T12:01:00Z">
+              <w:rPr>
+                <w:rFonts w:ascii="Cambria Math" w:hAnsi="Cambria Math"/>
+              </w:rPr>
+              <m:t>+[0.50*</m:t>
+            </w:del>
+          </m:r>
+          <m:r>
+            <w:del w:id="124" w:author="DoD_Admin" w:date="2019-04-19T12:01:00Z">
+              <m:rPr>
+                <m:nor/>
+              </m:rPr>
+              <m:t>Weight]</m:t>
+            </w:del>
+          </m:r>
+          <m:r>
+            <w:del w:id="125" w:author="DoD_Admin" w:date="2019-04-19T12:01:00Z">
+              <w:rPr>
+                <w:rFonts w:ascii="Cambria Math" w:hAnsi="Cambria Math"/>
+              </w:rPr>
+              <m:t>-[5.68*</m:t>
+            </w:del>
+          </m:r>
+          <m:r>
+            <w:del w:id="126" w:author="DoD_Admin" w:date="2019-04-19T12:01:00Z">
+              <m:rPr>
+                <m:nor/>
+              </m:rPr>
+              <m:t>BMIz]</m:t>
+            </w:del>
+          </m:r>
+        </m:oMath>
+      </m:oMathPara>
     </w:p>
     <w:p>
       <w:pPr>
@@ -6619,15 +7609,17 @@
           <w:szCs w:val="24"/>
         </w:rPr>
       </w:pPr>
-      <w:r>
-        <w:rPr>
-          <w:rFonts w:ascii="Arial" w:hAnsi="Arial" w:cs="Arial"/>
-          <w:b/>
-          <w:sz w:val="24"/>
-          <w:szCs w:val="24"/>
-        </w:rPr>
-        <w:t>Other Considered Models</w:t>
-      </w:r>
+      <w:ins w:id="127" w:author="DoD_Admin" w:date="2019-04-19T12:02:00Z">
+        <w:r>
+          <w:rPr>
+            <w:rFonts w:ascii="Arial" w:hAnsi="Arial" w:cs="Arial"/>
+            <w:b/>
+            <w:sz w:val="24"/>
+            <w:szCs w:val="24"/>
+          </w:rPr>
+          <w:tab/>
+        </w:r>
+      </w:ins>
     </w:p>
     <w:p>
       <w:pPr>
@@ -6635,6 +7627,7 @@
         <w:spacing w:line="480" w:lineRule="auto"/>
         <w:rPr>
           <w:rFonts w:ascii="Arial" w:hAnsi="Arial" w:cs="Arial"/>
+          <w:b/>
           <w:sz w:val="24"/>
           <w:szCs w:val="24"/>
         </w:rPr>
@@ -6642,11 +7635,32 @@
       <w:r>
         <w:rPr>
           <w:rFonts w:ascii="Arial" w:hAnsi="Arial" w:cs="Arial"/>
+          <w:b/>
+          <w:sz w:val="24"/>
+          <w:szCs w:val="24"/>
+        </w:rPr>
+        <w:t>Other Considered Models</w:t>
+      </w:r>
+    </w:p>
+    <w:p>
+      <w:pPr>
+        <w:pStyle w:val="PlainText"/>
+        <w:spacing w:line="480" w:lineRule="auto"/>
+        <w:rPr>
+          <w:rFonts w:ascii="Arial" w:hAnsi="Arial" w:cs="Arial"/>
+          <w:sz w:val="24"/>
+          <w:szCs w:val="24"/>
+        </w:rPr>
+      </w:pPr>
+      <w:r>
+        <w:rPr>
+          <w:rFonts w:ascii="Arial" w:hAnsi="Arial" w:cs="Arial"/>
           <w:sz w:val="24"/>
           <w:szCs w:val="24"/>
         </w:rPr>
         <w:tab/>
       </w:r>
+      <w:commentRangeStart w:id="128"/>
       <w:r>
         <w:rPr>
           <w:rFonts w:ascii="Arial" w:hAnsi="Arial" w:cs="Arial"/>
@@ -6693,7 +7707,23 @@
           <w:sz w:val="24"/>
           <w:szCs w:val="24"/>
         </w:rPr>
-        <w:t xml:space="preserve"> multiple linear regression.</w:t>
+        <w:t xml:space="preserve"> multiple linear regression</w:t>
+      </w:r>
+      <w:commentRangeEnd w:id="128"/>
+      <w:r>
+        <w:rPr>
+          <w:rStyle w:val="CommentReference"/>
+          <w:rFonts w:ascii="Arial" w:hAnsi="Arial" w:cs="Arial"/>
+        </w:rPr>
+        <w:commentReference w:id="128"/>
+      </w:r>
+      <w:r>
+        <w:rPr>
+          <w:rFonts w:ascii="Arial" w:hAnsi="Arial" w:cs="Arial"/>
+          <w:sz w:val="24"/>
+          <w:szCs w:val="24"/>
+        </w:rPr>
+        <w:t>.</w:t>
       </w:r>
     </w:p>
     <w:p>
@@ -6787,7 +7817,7 @@
         </w:rPr>
         <w:t>After the user inputs age, gender, height, and weight</w:t>
       </w:r>
-      <w:ins w:id="13" w:author="Scott W Ducharme" w:date="2018-10-05T13:44:00Z">
+      <w:ins w:id="129" w:author="Scott W Ducharme" w:date="2018-10-05T13:44:00Z">
         <w:r>
           <w:rPr>
             <w:rFonts w:ascii="Arial" w:hAnsi="Arial" w:cs="Arial"/>
@@ -6819,42 +7849,40 @@
           <w:sz w:val="24"/>
           <w:szCs w:val="24"/>
         </w:rPr>
-        <w:t xml:space="preserve"> with a </w:t>
-      </w:r>
-      <w:commentRangeStart w:id="14"/>
-      <w:commentRangeStart w:id="15"/>
-      <w:r>
-        <w:rPr>
-          <w:rFonts w:ascii="Arial" w:hAnsi="Arial" w:cs="Arial"/>
-          <w:sz w:val="24"/>
-          <w:szCs w:val="24"/>
-        </w:rPr>
-        <w:t>95% prediction interval</w:t>
-      </w:r>
-      <w:commentRangeEnd w:id="14"/>
-      <w:r>
-        <w:rPr>
-          <w:rStyle w:val="CommentReference"/>
-          <w:rFonts w:ascii="Arial" w:hAnsi="Arial" w:cs="Arial"/>
-        </w:rPr>
-        <w:commentReference w:id="14"/>
-      </w:r>
-      <w:commentRangeEnd w:id="15"/>
-      <w:r>
-        <w:rPr>
-          <w:rStyle w:val="CommentReference"/>
-          <w:rFonts w:ascii="Arial" w:hAnsi="Arial" w:cs="Arial"/>
-        </w:rPr>
-        <w:commentReference w:id="15"/>
-      </w:r>
-      <w:r>
-        <w:rPr>
-          <w:rFonts w:ascii="Arial" w:hAnsi="Arial" w:cs="Arial"/>
-          <w:sz w:val="24"/>
-          <w:szCs w:val="24"/>
-        </w:rPr>
-        <w:t>. The application also calculates an individual’s BMI and subsequent BMI z-score.</w:t>
-      </w:r>
+        <w:t xml:space="preserve"> </w:t>
+      </w:r>
+      <w:del w:id="130" w:author="DoD_Admin" w:date="2019-04-19T14:52:00Z">
+        <w:r>
+          <w:rPr>
+            <w:rFonts w:ascii="Arial" w:hAnsi="Arial" w:cs="Arial"/>
+            <w:sz w:val="24"/>
+            <w:szCs w:val="24"/>
+          </w:rPr>
+          <w:delText>with a 95% prediction interval. The application also calculates an individual’s BMI and subsequent BMI z-score.</w:delText>
+        </w:r>
+      </w:del>
+      <w:ins w:id="131" w:author="DoD_Admin" w:date="2019-04-19T14:52:00Z">
+        <w:r>
+          <w:rPr>
+            <w:rFonts w:ascii="Arial" w:hAnsi="Arial" w:cs="Arial"/>
+            <w:sz w:val="24"/>
+            <w:szCs w:val="24"/>
+          </w:rPr>
+          <w:t>with a graph visualizing the probability</w:t>
+        </w:r>
+      </w:ins>
+      <w:ins w:id="132" w:author="DoD_Admin" w:date="2019-04-19T14:53:00Z">
+        <w:r>
+          <w:rPr>
+            <w:rFonts w:ascii="Arial" w:hAnsi="Arial" w:cs="Arial"/>
+            <w:sz w:val="24"/>
+            <w:szCs w:val="24"/>
+          </w:rPr>
+          <w:t xml:space="preserve"> of being in either gait state.</w:t>
+        </w:r>
+      </w:ins>
+      <w:bookmarkStart w:id="133" w:name="_GoBack"/>
+      <w:bookmarkEnd w:id="133"/>
     </w:p>
     <w:p>
       <w:pPr>
@@ -6867,50 +7895,49 @@
           <w:szCs w:val="24"/>
         </w:rPr>
       </w:pPr>
-      <w:r>
-        <w:rPr>
-          <w:rFonts w:ascii="Arial" w:hAnsi="Arial" w:cs="Arial"/>
-          <w:noProof/>
-          <w:sz w:val="24"/>
-          <w:szCs w:val="24"/>
-        </w:rPr>
-        <w:lastRenderedPageBreak/>
-        <w:drawing>
-          <wp:inline distT="0" distB="0" distL="0" distR="0" wp14:anchorId="082BC183" wp14:editId="11AB83C0">
-            <wp:extent cx="5943600" cy="3782060"/>
-            <wp:effectExtent l="0" t="0" r="0" b="8890"/>
-            <wp:docPr id="1" name="Picture 1"/>
-            <wp:cNvGraphicFramePr>
-              <a:graphicFrameLocks xmlns:a="http://schemas.openxmlformats.org/drawingml/2006/main" noChangeAspect="1"/>
-            </wp:cNvGraphicFramePr>
-            <a:graphic xmlns:a="http://schemas.openxmlformats.org/drawingml/2006/main">
-              <a:graphicData uri="http://schemas.openxmlformats.org/drawingml/2006/picture">
-                <pic:pic xmlns:pic="http://schemas.openxmlformats.org/drawingml/2006/picture">
-                  <pic:nvPicPr>
-                    <pic:cNvPr id="1" name=""/>
-                    <pic:cNvPicPr/>
-                  </pic:nvPicPr>
-                  <pic:blipFill>
-                    <a:blip r:embed="rId12"/>
-                    <a:stretch>
-                      <a:fillRect/>
-                    </a:stretch>
-                  </pic:blipFill>
-                  <pic:spPr>
-                    <a:xfrm>
-                      <a:off x="0" y="0"/>
-                      <a:ext cx="5943600" cy="3782060"/>
-                    </a:xfrm>
-                    <a:prstGeom prst="rect">
-                      <a:avLst/>
-                    </a:prstGeom>
-                  </pic:spPr>
-                </pic:pic>
-              </a:graphicData>
-            </a:graphic>
-          </wp:inline>
-        </w:drawing>
-      </w:r>
+      <w:ins w:id="134" w:author="DoD_Admin" w:date="2019-04-19T13:31:00Z">
+        <w:r>
+          <w:rPr>
+            <w:noProof/>
+          </w:rPr>
+          <w:lastRenderedPageBreak/>
+          <w:drawing>
+            <wp:inline distT="0" distB="0" distL="0" distR="0" wp14:anchorId="7C237301" wp14:editId="4D89AF57">
+              <wp:extent cx="5943600" cy="4878705"/>
+              <wp:effectExtent l="0" t="0" r="0" b="0"/>
+              <wp:docPr id="3" name="Picture 3"/>
+              <wp:cNvGraphicFramePr>
+                <a:graphicFrameLocks xmlns:a="http://schemas.openxmlformats.org/drawingml/2006/main" noChangeAspect="1"/>
+              </wp:cNvGraphicFramePr>
+              <a:graphic xmlns:a="http://schemas.openxmlformats.org/drawingml/2006/main">
+                <a:graphicData uri="http://schemas.openxmlformats.org/drawingml/2006/picture">
+                  <pic:pic xmlns:pic="http://schemas.openxmlformats.org/drawingml/2006/picture">
+                    <pic:nvPicPr>
+                      <pic:cNvPr id="1" name=""/>
+                      <pic:cNvPicPr/>
+                    </pic:nvPicPr>
+                    <pic:blipFill>
+                      <a:blip r:embed="rId12"/>
+                      <a:stretch>
+                        <a:fillRect/>
+                      </a:stretch>
+                    </pic:blipFill>
+                    <pic:spPr>
+                      <a:xfrm>
+                        <a:off x="0" y="0"/>
+                        <a:ext cx="5943600" cy="4878705"/>
+                      </a:xfrm>
+                      <a:prstGeom prst="rect">
+                        <a:avLst/>
+                      </a:prstGeom>
+                    </pic:spPr>
+                  </pic:pic>
+                </a:graphicData>
+              </a:graphic>
+            </wp:inline>
+          </w:drawing>
+        </w:r>
+      </w:ins>
     </w:p>
     <w:p>
       <w:pPr>
@@ -6959,8 +7986,20 @@
           <w:sz w:val="24"/>
           <w:szCs w:val="24"/>
         </w:rPr>
-        <w:t xml:space="preserve"> (age, weight)</w:t>
-      </w:r>
+        <w:t xml:space="preserve"> (age, weight</w:t>
+      </w:r>
+      <w:ins w:id="135" w:author="DoD_Admin" w:date="2019-04-19T13:31:00Z">
+        <w:r>
+          <w:rPr>
+            <w:rFonts w:ascii="Arial" w:hAnsi="Arial" w:cs="Arial"/>
+            <w:i w:val="0"/>
+            <w:color w:val="auto"/>
+            <w:sz w:val="24"/>
+            <w:szCs w:val="24"/>
+          </w:rPr>
+          <w:t>, height, gender</w:t>
+        </w:r>
+      </w:ins>
       <w:r>
         <w:rPr>
           <w:rFonts w:ascii="Arial" w:hAnsi="Arial" w:cs="Arial"/>
@@ -6969,7 +8008,7 @@
           <w:sz w:val="24"/>
           <w:szCs w:val="24"/>
         </w:rPr>
-        <w:t xml:space="preserve">, BMI (green) and BMI z-score (blue) are </w:t>
+        <w:t>)</w:t>
       </w:r>
       <w:r>
         <w:rPr>
@@ -6979,8 +8018,32 @@
           <w:sz w:val="24"/>
           <w:szCs w:val="24"/>
         </w:rPr>
-        <w:t xml:space="preserve">displayed </w:t>
-      </w:r>
+        <w:t xml:space="preserve">, BMI (green) </w:t>
+      </w:r>
+      <w:del w:id="136" w:author="DoD_Admin" w:date="2019-04-19T13:31:00Z">
+        <w:r>
+          <w:rPr>
+            <w:rFonts w:ascii="Arial" w:hAnsi="Arial" w:cs="Arial"/>
+            <w:i w:val="0"/>
+            <w:color w:val="auto"/>
+            <w:sz w:val="24"/>
+            <w:szCs w:val="24"/>
+          </w:rPr>
+          <w:delText xml:space="preserve">and BMI z-score (blue) are </w:delText>
+        </w:r>
+      </w:del>
+      <w:ins w:id="137" w:author="DoD_Admin" w:date="2019-04-19T13:31:00Z">
+        <w:r>
+          <w:rPr>
+            <w:rFonts w:ascii="Arial" w:hAnsi="Arial" w:cs="Arial"/>
+            <w:i w:val="0"/>
+            <w:color w:val="auto"/>
+            <w:sz w:val="24"/>
+            <w:szCs w:val="24"/>
+          </w:rPr>
+          <w:t xml:space="preserve">is </w:t>
+        </w:r>
+      </w:ins>
       <w:r>
         <w:rPr>
           <w:rFonts w:ascii="Arial" w:hAnsi="Arial" w:cs="Arial"/>
@@ -6989,7 +8052,7 @@
           <w:sz w:val="24"/>
           <w:szCs w:val="24"/>
         </w:rPr>
-        <w:t xml:space="preserve">with expected walk-to-run </w:t>
+        <w:t xml:space="preserve">displayed </w:t>
       </w:r>
       <w:r>
         <w:rPr>
@@ -6999,8 +8062,64 @@
           <w:sz w:val="24"/>
           <w:szCs w:val="24"/>
         </w:rPr>
-        <w:t>transition cadence (orange).  The graphs on the right displays walk-to-run transition cadence and 95% prediction interval in response to changes in user inputs.</w:t>
-      </w:r>
+        <w:t xml:space="preserve">with expected walk-to-run </w:t>
+      </w:r>
+      <w:r>
+        <w:rPr>
+          <w:rFonts w:ascii="Arial" w:hAnsi="Arial" w:cs="Arial"/>
+          <w:i w:val="0"/>
+          <w:color w:val="auto"/>
+          <w:sz w:val="24"/>
+          <w:szCs w:val="24"/>
+        </w:rPr>
+        <w:t>transition cadence (orange).  The graph</w:t>
+      </w:r>
+      <w:del w:id="138" w:author="DoD_Admin" w:date="2019-04-19T13:31:00Z">
+        <w:r>
+          <w:rPr>
+            <w:rFonts w:ascii="Arial" w:hAnsi="Arial" w:cs="Arial"/>
+            <w:i w:val="0"/>
+            <w:color w:val="auto"/>
+            <w:sz w:val="24"/>
+            <w:szCs w:val="24"/>
+          </w:rPr>
+          <w:delText>s</w:delText>
+        </w:r>
+      </w:del>
+      <w:r>
+        <w:rPr>
+          <w:rFonts w:ascii="Arial" w:hAnsi="Arial" w:cs="Arial"/>
+          <w:i w:val="0"/>
+          <w:color w:val="auto"/>
+          <w:sz w:val="24"/>
+          <w:szCs w:val="24"/>
+        </w:rPr>
+        <w:t xml:space="preserve"> on the right </w:t>
+      </w:r>
+      <w:del w:id="139" w:author="DoD_Admin" w:date="2019-04-19T13:32:00Z">
+        <w:r>
+          <w:rPr>
+            <w:rFonts w:ascii="Arial" w:hAnsi="Arial" w:cs="Arial"/>
+            <w:i w:val="0"/>
+            <w:color w:val="auto"/>
+            <w:sz w:val="24"/>
+            <w:szCs w:val="24"/>
+          </w:rPr>
+          <w:delText>displays walk-to-run transition cadence and 95% prediction interval in response to changes in user inputs.</w:delText>
+        </w:r>
+      </w:del>
+      <w:ins w:id="140" w:author="DoD_Admin" w:date="2019-04-19T13:32:00Z">
+        <w:r>
+          <w:rPr>
+            <w:rFonts w:ascii="Arial" w:hAnsi="Arial" w:cs="Arial"/>
+            <w:i w:val="0"/>
+            <w:color w:val="auto"/>
+            <w:sz w:val="24"/>
+            <w:szCs w:val="24"/>
+          </w:rPr>
+          <w:t>displays the probabilities associated with being in either gait classification.</w:t>
+        </w:r>
+      </w:ins>
     </w:p>
     <w:p>
       <w:pPr>
@@ -7063,7 +8182,7 @@
         </w:rPr>
         <w:t xml:space="preserve">ge- and anthropometry-specific PTCs in individuals 6-20 years old. </w:t>
       </w:r>
-      <w:commentRangeStart w:id="16"/>
+      <w:commentRangeStart w:id="141"/>
       <w:r>
         <w:rPr>
           <w:rFonts w:ascii="Arial" w:hAnsi="Arial" w:cs="Arial"/>
@@ -7112,13 +8231,13 @@
         </w:rPr>
         <w:t xml:space="preserve"> would provide sufficient information to accurately classify gait behavior. </w:t>
       </w:r>
-      <w:commentRangeEnd w:id="16"/>
+      <w:commentRangeEnd w:id="141"/>
       <w:r>
         <w:rPr>
           <w:rStyle w:val="CommentReference"/>
           <w:rFonts w:ascii="Arial" w:hAnsi="Arial" w:cs="Arial"/>
         </w:rPr>
-        <w:commentReference w:id="16"/>
+        <w:commentReference w:id="141"/>
       </w:r>
       <w:r>
         <w:rPr>
@@ -7168,7 +8287,7 @@
         </w:rPr>
         <w:t xml:space="preserve">simple mathematical equation can be used to estimate the </w:t>
       </w:r>
-      <w:commentRangeStart w:id="17"/>
+      <w:commentRangeStart w:id="142"/>
       <w:r>
         <w:rPr>
           <w:rFonts w:ascii="Arial" w:hAnsi="Arial" w:cs="Arial"/>
@@ -7177,13 +8296,13 @@
         </w:rPr>
         <w:t xml:space="preserve">PTC </w:t>
       </w:r>
-      <w:commentRangeEnd w:id="17"/>
+      <w:commentRangeEnd w:id="142"/>
       <w:r>
         <w:rPr>
           <w:rStyle w:val="CommentReference"/>
           <w:rFonts w:ascii="Arial" w:hAnsi="Arial" w:cs="Arial"/>
         </w:rPr>
-        <w:commentReference w:id="17"/>
+        <w:commentReference w:id="142"/>
       </w:r>
       <w:r>
         <w:rPr>
@@ -8278,16 +9397,16 @@
       <w:r>
         <w:t xml:space="preserve"> the </w:t>
       </w:r>
-      <w:commentRangeStart w:id="18"/>
+      <w:commentRangeStart w:id="143"/>
       <w:r>
         <w:t xml:space="preserve">cadence </w:t>
       </w:r>
-      <w:commentRangeEnd w:id="18"/>
+      <w:commentRangeEnd w:id="143"/>
       <w:r>
         <w:rPr>
           <w:rStyle w:val="CommentReference"/>
         </w:rPr>
-        <w:commentReference w:id="18"/>
+        <w:commentReference w:id="143"/>
       </w:r>
       <w:r>
         <w:t>corresponding with the transition</w:t>
@@ -8379,16 +9498,16 @@
       <w:r>
         <w:t xml:space="preserve"> </w:t>
       </w:r>
-      <w:commentRangeStart w:id="19"/>
+      <w:commentRangeStart w:id="144"/>
       <w:r>
         <w:t xml:space="preserve">X, Y and Z </w:t>
       </w:r>
-      <w:commentRangeEnd w:id="19"/>
+      <w:commentRangeEnd w:id="144"/>
       <w:r>
         <w:rPr>
           <w:rStyle w:val="CommentReference"/>
         </w:rPr>
-        <w:commentReference w:id="19"/>
+        <w:commentReference w:id="144"/>
       </w:r>
       <w:r>
         <w:t xml:space="preserve">for the original conceptualization and development of this project, data collection and analyses at Pennington Biomedical </w:t>
@@ -9058,7 +10177,7 @@
 
 <file path=word/comments.xml><?xml version="1.0" encoding="utf-8"?>
 <w:comments xmlns:wpc="http://schemas.microsoft.com/office/word/2010/wordprocessingCanvas" xmlns:cx="http://schemas.microsoft.com/office/drawing/2014/chartex" xmlns:cx1="http://schemas.microsoft.com/office/drawing/2015/9/8/chartex" xmlns:cx2="http://schemas.microsoft.com/office/drawing/2015/10/21/chartex" xmlns:cx3="http://schemas.microsoft.com/office/drawing/2016/5/9/chartex" xmlns:cx4="http://schemas.microsoft.com/office/drawing/2016/5/10/chartex" xmlns:cx5="http://schemas.microsoft.com/office/drawing/2016/5/11/chartex" xmlns:cx6="http://schemas.microsoft.com/office/drawing/2016/5/12/chartex" xmlns:cx7="http://schemas.microsoft.com/office/drawing/2016/5/13/chartex" xmlns:cx8="http://schemas.microsoft.com/office/drawing/2016/5/14/chartex" xmlns:mc="http://schemas.openxmlformats.org/markup-compatibility/2006" xmlns:aink="http://schemas.microsoft.com/office/drawing/2016/ink" xmlns:am3d="http://schemas.microsoft.com/office/drawing/2017/model3d" xmlns:o="urn:schemas-microsoft-com:office:office" xmlns:r="http://schemas.openxmlformats.org/officeDocument/2006/relationships" xmlns:m="http://schemas.openxmlformats.org/officeDocument/2006/math" xmlns:v="urn:schemas-microsoft-com:vml" xmlns:wp14="http://schemas.microsoft.com/office/word/2010/wordprocessingDrawing" xmlns:wp="http://schemas.openxmlformats.org/drawingml/2006/wordprocessingDrawing" xmlns:w10="urn:schemas-microsoft-com:office:word" xmlns:w="http://schemas.openxmlformats.org/wordprocessingml/2006/main" xmlns:w14="http://schemas.microsoft.com/office/word/2010/wordml" xmlns:w15="http://schemas.microsoft.com/office/word/2012/wordml" xmlns:w16cid="http://schemas.microsoft.com/office/word/2016/wordml/cid" xmlns:w16se="http://schemas.microsoft.com/office/word/2015/wordml/symex" xmlns:wpg="http://schemas.microsoft.com/office/word/2010/wordprocessingGroup" xmlns:wpi="http://schemas.microsoft.com/office/word/2010/wordprocessingInk" xmlns:wne="http://schemas.microsoft.com/office/word/2006/wordml" xmlns:wps="http://schemas.microsoft.com/office/word/2010/wordprocessingShape" mc:Ignorable="w14 w15 w16se w16cid wp14">
-  <w:comment w:id="0" w:author="Scott W Ducharme" w:date="2018-10-05T10:51:00Z" w:initials="SWD">
+  <w:comment w:id="20" w:author="Scott W Ducharme" w:date="2018-10-05T10:51:00Z" w:initials="SWD">
     <w:p>
       <w:pPr>
         <w:pStyle w:val="CommentText"/>
@@ -9074,7 +10193,7 @@
       </w:r>
     </w:p>
   </w:comment>
-  <w:comment w:id="1" w:author="Jim Pleuss" w:date="2018-10-19T13:12:00Z" w:initials="JP">
+  <w:comment w:id="21" w:author="Jim Pleuss" w:date="2018-10-19T13:12:00Z" w:initials="JP">
     <w:p>
       <w:pPr>
         <w:pStyle w:val="CommentText"/>
@@ -9090,7 +10209,7 @@
       </w:r>
     </w:p>
   </w:comment>
-  <w:comment w:id="2" w:author="Scott W Ducharme" w:date="2018-10-25T12:22:00Z" w:initials="SWD">
+  <w:comment w:id="22" w:author="Scott W Ducharme" w:date="2018-10-25T12:22:00Z" w:initials="SWD">
     <w:p>
       <w:pPr>
         <w:pStyle w:val="CommentText"/>
@@ -9106,7 +10225,7 @@
       </w:r>
     </w:p>
   </w:comment>
-  <w:comment w:id="3" w:author="Elroy Aguiar" w:date="2018-11-13T15:40:00Z" w:initials="EA">
+  <w:comment w:id="23" w:author="Elroy Aguiar" w:date="2018-11-13T15:40:00Z" w:initials="EA">
     <w:p>
       <w:pPr>
         <w:pStyle w:val="CommentText"/>
@@ -9135,7 +10254,7 @@
       </w:r>
     </w:p>
   </w:comment>
-  <w:comment w:id="4" w:author="Scott W Ducharme" w:date="2018-12-04T12:18:00Z" w:initials="SWD">
+  <w:comment w:id="24" w:author="Scott W Ducharme" w:date="2018-12-04T12:18:00Z" w:initials="SWD">
     <w:p>
       <w:pPr>
         <w:pStyle w:val="CommentText"/>
@@ -9147,13 +10266,7 @@
         <w:annotationRef/>
       </w:r>
       <w:r>
-        <w:t>Dusty, Jim, the age groups in Cadence-Kids were: 6-8, 9-11, 12-14, 15-17, 18-20. I</w:t>
-      </w:r>
-      <w:r>
-        <w:t>n</w:t>
-      </w:r>
-      <w:r>
-        <w:t xml:space="preserve"> terms of what Elroy said about having ages as columns, this is table 2 from cadence kids: </w:t>
+        <w:t xml:space="preserve">Dusty, Jim, the age groups in Cadence-Kids were: 6-8, 9-11, 12-14, 15-17, 18-20. In terms of what Elroy said about having ages as columns, this is table 2 from cadence kids: </w:t>
       </w:r>
       <w:r>
         <w:rPr>
@@ -9203,7 +10316,7 @@
       </w:r>
     </w:p>
   </w:comment>
-  <w:comment w:id="5" w:author="DoD_Admin" w:date="2019-04-19T08:28:00Z" w:initials="D">
+  <w:comment w:id="25" w:author="DoD_Admin" w:date="2019-04-19T08:28:00Z" w:initials="D">
     <w:p>
       <w:pPr>
         <w:pStyle w:val="CommentText"/>
@@ -9219,7 +10332,7 @@
       </w:r>
     </w:p>
   </w:comment>
-  <w:comment w:id="7" w:author="Scott W Ducharme" w:date="2018-12-04T12:23:00Z" w:initials="SWD">
+  <w:comment w:id="32" w:author="Scott W Ducharme" w:date="2018-12-04T12:23:00Z" w:initials="SWD">
     <w:p>
       <w:pPr>
         <w:pStyle w:val="CommentText"/>
@@ -9231,13 +10344,7 @@
         <w:annotationRef/>
       </w:r>
       <w:r>
-        <w:t xml:space="preserve">Dusty, Jim, FYI after </w:t>
-      </w:r>
-      <w:r>
-        <w:t>discussion with Elroy</w:t>
-      </w:r>
-      <w:r>
-        <w:t xml:space="preserve">, we didn’t </w:t>
+        <w:t xml:space="preserve">Dusty, Jim, FYI after discussion with Elroy, we didn’t </w:t>
       </w:r>
       <w:proofErr w:type="gramStart"/>
       <w:r>
@@ -9245,14 +10352,11 @@
       </w:r>
       <w:proofErr w:type="gramEnd"/>
       <w:r>
-        <w:t xml:space="preserve"> anything related to VO2, so we’ve removed those values from this table</w:t>
-      </w:r>
-      <w:r>
-        <w:t>.</w:t>
+        <w:t xml:space="preserve"> anything related to VO2, so we’ve removed those values from this table.</w:t>
       </w:r>
     </w:p>
   </w:comment>
-  <w:comment w:id="8" w:author="Scott W Ducharme" w:date="2018-10-04T12:52:00Z" w:initials="SWD">
+  <w:comment w:id="39" w:author="Scott W Ducharme" w:date="2018-10-04T12:52:00Z" w:initials="SWD">
     <w:p>
       <w:pPr>
         <w:pStyle w:val="CommentText"/>
@@ -9268,7 +10372,7 @@
       </w:r>
     </w:p>
   </w:comment>
-  <w:comment w:id="9" w:author="Jim Pleuss" w:date="2018-10-19T13:14:00Z" w:initials="JP">
+  <w:comment w:id="40" w:author="Jim Pleuss" w:date="2018-10-19T13:14:00Z" w:initials="JP">
     <w:p>
       <w:pPr>
         <w:pStyle w:val="CommentText"/>
@@ -9284,7 +10388,7 @@
       </w:r>
     </w:p>
   </w:comment>
-  <w:comment w:id="10" w:author="Scott W Ducharme" w:date="2018-10-25T12:25:00Z" w:initials="SWD">
+  <w:comment w:id="41" w:author="Scott W Ducharme" w:date="2018-10-25T12:25:00Z" w:initials="SWD">
     <w:p>
       <w:pPr>
         <w:pStyle w:val="CommentText"/>
@@ -9300,7 +10404,7 @@
       </w:r>
     </w:p>
   </w:comment>
-  <w:comment w:id="11" w:author="Elroy Aguiar" w:date="2018-11-13T15:48:00Z" w:initials="EA">
+  <w:comment w:id="42" w:author="Elroy Aguiar" w:date="2018-11-13T15:48:00Z" w:initials="EA">
     <w:p>
       <w:pPr>
         <w:pStyle w:val="CommentText"/>
@@ -9316,7 +10420,7 @@
       </w:r>
     </w:p>
   </w:comment>
-  <w:comment w:id="12" w:author="Scott W Ducharme" w:date="2018-12-04T12:33:00Z" w:initials="SWD">
+  <w:comment w:id="43" w:author="Scott W Ducharme" w:date="2018-12-04T12:33:00Z" w:initials="SWD">
     <w:p>
       <w:pPr>
         <w:pStyle w:val="CommentText"/>
@@ -9335,7 +10439,7 @@
       </w:r>
     </w:p>
   </w:comment>
-  <w:comment w:id="14" w:author="Elroy Aguiar" w:date="2018-11-13T15:51:00Z" w:initials="EA">
+  <w:comment w:id="93" w:author="DoD_Admin" w:date="2019-04-19T13:18:00Z" w:initials="D">
     <w:p>
       <w:pPr>
         <w:pStyle w:val="CommentText"/>
@@ -9347,11 +10451,11 @@
         <w:annotationRef/>
       </w:r>
       <w:r>
-        <w:t>Do we explain PI’s somewhere?</w:t>
+        <w:t>Do we need to explain this further?</w:t>
       </w:r>
     </w:p>
   </w:comment>
-  <w:comment w:id="15" w:author="Scott W Ducharme" w:date="2018-12-04T12:34:00Z" w:initials="SWD">
+  <w:comment w:id="103" w:author="DoD_Admin" w:date="2019-04-19T13:21:00Z" w:initials="D">
     <w:p>
       <w:pPr>
         <w:pStyle w:val="CommentText"/>
@@ -9363,34 +10467,11 @@
         <w:annotationRef/>
       </w:r>
       <w:r>
-        <w:t>We should add a sentence in the methods as to where in the process these were obtained. I assume it is in the mode</w:t>
-      </w:r>
-      <w:r>
-        <w:t xml:space="preserve"> and/or </w:t>
-      </w:r>
-      <w:proofErr w:type="spellStart"/>
-      <w:r>
-        <w:t>ShinyApp</w:t>
-      </w:r>
-      <w:proofErr w:type="spellEnd"/>
-      <w:r>
-        <w:t xml:space="preserve"> dev</w:t>
-      </w:r>
-      <w:r>
-        <w:t>e</w:t>
-      </w:r>
-      <w:r>
-        <w:t>lopment</w:t>
-      </w:r>
-      <w:r>
-        <w:t xml:space="preserve">. </w:t>
-      </w:r>
-      <w:r>
-        <w:t xml:space="preserve"> </w:t>
+        <w:t xml:space="preserve">This model does not do very well (or at least is limited) in predicting a transition cadence from running.  This is because that primarily deals with walking cadence instead of running and our model weights those evenly.  </w:t>
       </w:r>
     </w:p>
   </w:comment>
-  <w:comment w:id="16" w:author="Elroy Aguiar" w:date="2018-11-13T15:53:00Z" w:initials="EA">
+  <w:comment w:id="128" w:author="DoD_Admin" w:date="2019-04-19T13:27:00Z" w:initials="D">
     <w:p>
       <w:pPr>
         <w:pStyle w:val="CommentText"/>
@@ -9402,38 +10483,23 @@
         <w:annotationRef/>
       </w:r>
       <w:r>
-        <w:t xml:space="preserve">See my earlier comment from intro re hypothesis, I think our original hypothesis would have included other variables also. </w:t>
-      </w:r>
-    </w:p>
+        <w:t>Perhaps we can leave this out because we went in a very different direction with logistic regression.</w:t>
+      </w:r>
+    </w:p>
+  </w:comment>
+  <w:comment w:id="141" w:author="Elroy Aguiar" w:date="2018-11-13T15:53:00Z" w:initials="EA">
     <w:p>
       <w:pPr>
         <w:pStyle w:val="CommentText"/>
       </w:pPr>
-    </w:p>
-    <w:p>
-      <w:pPr>
-        <w:pStyle w:val="CommentText"/>
-        <w:rPr>
-          <w:sz w:val="24"/>
-          <w:szCs w:val="24"/>
-        </w:rPr>
-      </w:pPr>
-      <w:r>
-        <w:t xml:space="preserve">Also, the best model ultimately had more than just cadence and leg. Can we report what the base model accuracy/error was using cadence alone, cadence + leg length, then cadence + best </w:t>
-      </w:r>
-      <w:r>
-        <w:rPr>
-          <w:sz w:val="24"/>
-          <w:szCs w:val="24"/>
-        </w:rPr>
-        <w:t>subset of factors</w:t>
-      </w:r>
-      <w:r>
-        <w:rPr>
-          <w:sz w:val="24"/>
-          <w:szCs w:val="24"/>
-        </w:rPr>
-        <w:t>?</w:t>
+      <w:r>
+        <w:rPr>
+          <w:rStyle w:val="CommentReference"/>
+        </w:rPr>
+        <w:annotationRef/>
+      </w:r>
+      <w:r>
+        <w:t xml:space="preserve">See my earlier comment from intro re hypothesis, I think our original hypothesis would have included other variables also. </w:t>
       </w:r>
     </w:p>
     <w:p>
@@ -9444,45 +10510,76 @@
     <w:p>
       <w:pPr>
         <w:pStyle w:val="CommentText"/>
+        <w:rPr>
+          <w:sz w:val="24"/>
+          <w:szCs w:val="24"/>
+        </w:rPr>
       </w:pPr>
       <w:r>
-        <w:t>Depending on how similar/different they are, we can then say for practical purpose, go with the base model, or use the more complex (but still practical) method.</w:t>
-      </w:r>
-    </w:p>
-  </w:comment>
-  <w:comment w:id="17" w:author="Elroy Aguiar" w:date="2018-11-13T16:07:00Z" w:initials="EA">
+        <w:t xml:space="preserve">Also, the best model ultimately had more than just cadence and leg. Can we report what the base model accuracy/error was using cadence alone, cadence + leg length, then cadence + best </w:t>
+      </w:r>
+      <w:r>
+        <w:rPr>
+          <w:sz w:val="24"/>
+          <w:szCs w:val="24"/>
+        </w:rPr>
+        <w:t>subset of factors</w:t>
+      </w:r>
+      <w:r>
+        <w:rPr>
+          <w:sz w:val="24"/>
+          <w:szCs w:val="24"/>
+        </w:rPr>
+        <w:t>?</w:t>
+      </w:r>
+    </w:p>
     <w:p>
       <w:pPr>
         <w:pStyle w:val="CommentText"/>
       </w:pPr>
-      <w:r>
-        <w:rPr>
-          <w:rStyle w:val="CommentReference"/>
-        </w:rPr>
-        <w:annotationRef/>
-      </w:r>
-      <w:r>
-        <w:t>Can we provide the range of cadences? From Table 1. Use ~ to indicate these are approximations with some error. Just need to give the reader a ball park figure so they know what to expect. Compare and contrast later to the 140 steps/min value.</w:t>
-      </w:r>
-    </w:p>
-  </w:comment>
-  <w:comment w:id="18" w:author="Elroy Aguiar" w:date="2018-11-13T16:05:00Z" w:initials="EA">
+    </w:p>
     <w:p>
       <w:pPr>
         <w:pStyle w:val="CommentText"/>
       </w:pPr>
       <w:r>
+        <w:t>Depending on how similar/different they are, we can then say for practical purpose, go with the base model, or use the more complex (but still practical) method.</w:t>
+      </w:r>
+    </w:p>
+  </w:comment>
+  <w:comment w:id="142" w:author="Elroy Aguiar" w:date="2018-11-13T16:07:00Z" w:initials="EA">
+    <w:p>
+      <w:pPr>
+        <w:pStyle w:val="CommentText"/>
+      </w:pPr>
+      <w:r>
         <w:rPr>
           <w:rStyle w:val="CommentReference"/>
         </w:rPr>
         <w:annotationRef/>
       </w:r>
       <w:r>
+        <w:t>Can we provide the range of cadences? From Table 1. Use ~ to indicate these are approximations with some error. Just need to give the reader a ball park figure so they know what to expect. Compare and contrast later to the 140 steps/min value.</w:t>
+      </w:r>
+    </w:p>
+  </w:comment>
+  <w:comment w:id="143" w:author="Elroy Aguiar" w:date="2018-11-13T16:05:00Z" w:initials="EA">
+    <w:p>
+      <w:pPr>
+        <w:pStyle w:val="CommentText"/>
+      </w:pPr>
+      <w:r>
+        <w:rPr>
+          <w:rStyle w:val="CommentReference"/>
+        </w:rPr>
+        <w:annotationRef/>
+      </w:r>
+      <w:r>
         <w:t>Can we provide the range of cadences? From Table 1. Use ~ to indicate these are approximations with some error. Just need to give the reader a ball park figure so they know what to expect</w:t>
       </w:r>
     </w:p>
   </w:comment>
-  <w:comment w:id="19" w:author="Scott W Ducharme" w:date="2018-12-04T12:38:00Z" w:initials="SWD">
+  <w:comment w:id="144" w:author="Scott W Ducharme" w:date="2018-12-04T12:38:00Z" w:initials="SWD">
     <w:p>
       <w:pPr>
         <w:pStyle w:val="CommentText"/>
@@ -9515,8 +10612,9 @@
   <w15:commentEx w15:paraId="2EA7ECC8" w15:paraIdParent="47F80BF6" w15:done="0"/>
   <w15:commentEx w15:paraId="4D95B70F" w15:paraIdParent="47F80BF6" w15:done="0"/>
   <w15:commentEx w15:paraId="0E8F6642" w15:paraIdParent="47F80BF6" w15:done="0"/>
-  <w15:commentEx w15:paraId="6FFDD434" w15:done="0"/>
-  <w15:commentEx w15:paraId="26E4ACEA" w15:paraIdParent="6FFDD434" w15:done="0"/>
+  <w15:commentEx w15:paraId="5F0DA198" w15:done="0"/>
+  <w15:commentEx w15:paraId="48884883" w15:done="0"/>
+  <w15:commentEx w15:paraId="7E238143" w15:done="0"/>
   <w15:commentEx w15:paraId="1449584E" w15:done="0"/>
   <w15:commentEx w15:paraId="3C324C2F" w15:done="0"/>
   <w15:commentEx w15:paraId="1DE4A796" w15:done="0"/>
@@ -9538,8 +10636,9 @@
   <w16cid:commentId w16cid:paraId="2EA7ECC8" w16cid:durableId="1F7C349C"/>
   <w16cid:commentId w16cid:paraId="4D95B70F" w16cid:durableId="1F9570DE"/>
   <w16cid:commentId w16cid:paraId="0E8F6642" w16cid:durableId="1FB0F299"/>
-  <w16cid:commentId w16cid:paraId="6FFDD434" w16cid:durableId="1F957186"/>
-  <w16cid:commentId w16cid:paraId="26E4ACEA" w16cid:durableId="1FB0F2C9"/>
+  <w16cid:commentId w16cid:paraId="5F0DA198" w16cid:durableId="20644940"/>
+  <w16cid:commentId w16cid:paraId="48884883" w16cid:durableId="206449E5"/>
+  <w16cid:commentId w16cid:paraId="7E238143" w16cid:durableId="20644B32"/>
   <w16cid:commentId w16cid:paraId="1449584E" w16cid:durableId="1F9571ED"/>
   <w16cid:commentId w16cid:paraId="3C324C2F" w16cid:durableId="1F957555"/>
   <w16cid:commentId w16cid:paraId="1DE4A796" w16cid:durableId="1F9574C3"/>
@@ -9585,11 +10684,6 @@
         <w:docPartUnique/>
       </w:docPartObj>
     </w:sdtPr>
-    <w:sdtEndPr>
-      <w:rPr>
-        <w:rStyle w:val="PageNumber"/>
-      </w:rPr>
-    </w:sdtEndPr>
     <w:sdtContent>
       <w:p>
         <w:pPr>
@@ -9642,11 +10736,6 @@
         <w:docPartUnique/>
       </w:docPartObj>
     </w:sdtPr>
-    <w:sdtEndPr>
-      <w:rPr>
-        <w:rStyle w:val="PageNumber"/>
-      </w:rPr>
-    </w:sdtEndPr>
     <w:sdtContent>
       <w:p>
         <w:pPr>
@@ -9726,14 +10815,14 @@
 
 <file path=word/people.xml><?xml version="1.0" encoding="utf-8"?>
 <w15:people xmlns:wpc="http://schemas.microsoft.com/office/word/2010/wordprocessingCanvas" xmlns:cx="http://schemas.microsoft.com/office/drawing/2014/chartex" xmlns:cx1="http://schemas.microsoft.com/office/drawing/2015/9/8/chartex" xmlns:cx2="http://schemas.microsoft.com/office/drawing/2015/10/21/chartex" xmlns:cx3="http://schemas.microsoft.com/office/drawing/2016/5/9/chartex" xmlns:cx4="http://schemas.microsoft.com/office/drawing/2016/5/10/chartex" xmlns:cx5="http://schemas.microsoft.com/office/drawing/2016/5/11/chartex" xmlns:cx6="http://schemas.microsoft.com/office/drawing/2016/5/12/chartex" xmlns:cx7="http://schemas.microsoft.com/office/drawing/2016/5/13/chartex" xmlns:cx8="http://schemas.microsoft.com/office/drawing/2016/5/14/chartex" xmlns:mc="http://schemas.openxmlformats.org/markup-compatibility/2006" xmlns:aink="http://schemas.microsoft.com/office/drawing/2016/ink" xmlns:am3d="http://schemas.microsoft.com/office/drawing/2017/model3d" xmlns:o="urn:schemas-microsoft-com:office:office" xmlns:r="http://schemas.openxmlformats.org/officeDocument/2006/relationships" xmlns:m="http://schemas.openxmlformats.org/officeDocument/2006/math" xmlns:v="urn:schemas-microsoft-com:vml" xmlns:wp14="http://schemas.microsoft.com/office/word/2010/wordprocessingDrawing" xmlns:wp="http://schemas.openxmlformats.org/drawingml/2006/wordprocessingDrawing" xmlns:w10="urn:schemas-microsoft-com:office:word" xmlns:w="http://schemas.openxmlformats.org/wordprocessingml/2006/main" xmlns:w14="http://schemas.microsoft.com/office/word/2010/wordml" xmlns:w15="http://schemas.microsoft.com/office/word/2012/wordml" xmlns:w16cid="http://schemas.microsoft.com/office/word/2016/wordml/cid" xmlns:w16se="http://schemas.microsoft.com/office/word/2015/wordml/symex" xmlns:wpg="http://schemas.microsoft.com/office/word/2010/wordprocessingGroup" xmlns:wpi="http://schemas.microsoft.com/office/word/2010/wordprocessingInk" xmlns:wne="http://schemas.microsoft.com/office/word/2006/wordml" xmlns:wps="http://schemas.microsoft.com/office/word/2010/wordprocessingShape" mc:Ignorable="w14 w15 w16se w16cid wp14">
+  <w15:person w15:author="DoD_Admin">
+    <w15:presenceInfo w15:providerId="None" w15:userId="DoD_Admin"/>
+  </w15:person>
   <w15:person w15:author="Jim Pleuss">
     <w15:presenceInfo w15:providerId="None" w15:userId="Jim Pleuss"/>
   </w15:person>
   <w15:person w15:author="Elroy Aguiar">
     <w15:presenceInfo w15:providerId="None" w15:userId="Elroy Aguiar"/>
-  </w15:person>
-  <w15:person w15:author="DoD_Admin">
-    <w15:presenceInfo w15:providerId="None" w15:userId="DoD_Admin"/>
   </w15:person>
 </w15:people>
 </file>
@@ -10979,11 +12068,43 @@
 </file>
 
 <file path=customXml/item1.xml><?xml version="1.0" encoding="utf-8"?>
-<b:Sources xmlns:b="http://schemas.openxmlformats.org/officeDocument/2006/bibliography" xmlns="http://schemas.openxmlformats.org/officeDocument/2006/bibliography" SelectedStyle="/APASixthEditionOfficeOnline.xsl" StyleName="APA" Version="6"/>
+<b:Sources xmlns:b="http://schemas.openxmlformats.org/officeDocument/2006/bibliography" xmlns="http://schemas.openxmlformats.org/officeDocument/2006/bibliography" SelectedStyle="/APASixthEditionOfficeOnline.xsl" StyleName="APA" Version="6">
+  <b:Source>
+    <b:Tag>Hos13</b:Tag>
+    <b:SourceType>Book</b:SourceType>
+    <b:Guid>{659811D2-3031-4EB4-8EF5-DEB1B0179122}</b:Guid>
+    <b:Author>
+      <b:Author>
+        <b:NameList>
+          <b:Person>
+            <b:Last>Hosmer</b:Last>
+            <b:First>David</b:First>
+            <b:Middle>W</b:Middle>
+          </b:Person>
+          <b:Person>
+            <b:Last>Lemeshow</b:Last>
+            <b:First>Stanley</b:First>
+          </b:Person>
+          <b:Person>
+            <b:Last>Sturdivant</b:Last>
+            <b:First>Rodney</b:First>
+            <b:Middle>X</b:Middle>
+          </b:Person>
+        </b:NameList>
+      </b:Author>
+    </b:Author>
+    <b:Title>Applied Logistic Regression</b:Title>
+    <b:Year>2013</b:Year>
+    <b:City>Hoboken, New Jersey</b:City>
+    <b:Publisher>Wiley</b:Publisher>
+    <b:Edition>3</b:Edition>
+    <b:RefOrder>1</b:RefOrder>
+  </b:Source>
+</b:Sources>
 </file>
 
 <file path=customXml/itemProps1.xml><?xml version="1.0" encoding="utf-8"?>
-<ds:datastoreItem xmlns:ds="http://schemas.openxmlformats.org/officeDocument/2006/customXml" ds:itemID="{1400F167-897D-41AF-893A-8709FA3B0934}">
+<ds:datastoreItem xmlns:ds="http://schemas.openxmlformats.org/officeDocument/2006/customXml" ds:itemID="{E385F695-5CB1-4411-97D3-83712A2ABF9C}">
   <ds:schemaRefs>
     <ds:schemaRef ds:uri="http://schemas.openxmlformats.org/officeDocument/2006/bibliography"/>
   </ds:schemaRefs>

</xml_diff>